<commit_message>
Added few controller methods
</commit_message>
<xml_diff>
--- a/documents/readme.docx
+++ b/documents/readme.docx
@@ -20,10 +20,10 @@
         <w:tblLook w:val="04A0" w:firstRow="1" w:lastRow="0" w:firstColumn="1" w:lastColumn="0" w:noHBand="0" w:noVBand="1"/>
       </w:tblPr>
       <w:tblGrid>
-        <w:gridCol w:w="2038"/>
-        <w:gridCol w:w="1885"/>
+        <w:gridCol w:w="2037"/>
+        <w:gridCol w:w="1891"/>
         <w:gridCol w:w="2070"/>
-        <w:gridCol w:w="1861"/>
+        <w:gridCol w:w="1856"/>
         <w:gridCol w:w="1774"/>
       </w:tblGrid>
       <w:tr>
@@ -43,14 +43,16 @@
                 <w:szCs w:val="40"/>
               </w:rPr>
             </w:pPr>
+            <w:proofErr w:type="spellStart"/>
             <w:r>
               <w:rPr>
                 <w:b w:val="0"/>
                 <w:sz w:val="40"/>
                 <w:szCs w:val="40"/>
               </w:rPr>
-              <w:t>Toiminto</w:t>
-            </w:r>
+              <w:t>Endpoint</w:t>
+            </w:r>
+            <w:proofErr w:type="spellEnd"/>
           </w:p>
         </w:tc>
         <w:tc>
@@ -72,7 +74,7 @@
                 <w:sz w:val="40"/>
                 <w:szCs w:val="40"/>
               </w:rPr>
-              <w:t>Metodi</w:t>
+              <w:t>HTTP Method</w:t>
             </w:r>
           </w:p>
         </w:tc>
@@ -532,10 +534,7 @@
       </w:tr>
     </w:tbl>
     <w:p/>
-    <w:p>
-      <w:bookmarkStart w:id="0" w:name="_GoBack"/>
-      <w:bookmarkEnd w:id="0"/>
-    </w:p>
+    <w:p/>
     <w:p>
       <w:pPr>
         <w:numPr>
@@ -579,6 +578,8 @@
         </w:rPr>
         <w:t xml:space="preserve"> HTTP POST should be used</w:t>
       </w:r>
+      <w:bookmarkStart w:id="0" w:name="_GoBack"/>
+      <w:bookmarkEnd w:id="0"/>
     </w:p>
     <w:p>
       <w:pPr>

</xml_diff>

<commit_message>
Fixed code formating, updated readme docs
</commit_message>
<xml_diff>
--- a/documents/readme.docx
+++ b/documents/readme.docx
@@ -21,12 +21,12 @@
         <w:tblLook w:val="04A0" w:firstRow="1" w:lastRow="0" w:firstColumn="1" w:lastColumn="0" w:noHBand="0" w:noVBand="1"/>
       </w:tblPr>
       <w:tblGrid>
-        <w:gridCol w:w="1401"/>
-        <w:gridCol w:w="2233"/>
-        <w:gridCol w:w="1585"/>
-        <w:gridCol w:w="1421"/>
-        <w:gridCol w:w="1421"/>
-        <w:gridCol w:w="1567"/>
+        <w:gridCol w:w="1201"/>
+        <w:gridCol w:w="3094"/>
+        <w:gridCol w:w="1451"/>
+        <w:gridCol w:w="1228"/>
+        <w:gridCol w:w="1228"/>
+        <w:gridCol w:w="1426"/>
       </w:tblGrid>
       <w:tr>
         <w:trPr>
@@ -52,18 +52,8 @@
                 <w:szCs w:val="28"/>
                 <w:lang w:val="en-US"/>
               </w:rPr>
-              <w:t xml:space="preserve">Http </w:t>
-            </w:r>
-            <w:proofErr w:type="spellStart"/>
-            <w:r>
-              <w:rPr>
-                <w:sz w:val="28"/>
-                <w:szCs w:val="28"/>
-                <w:lang w:val="en-US"/>
-              </w:rPr>
-              <w:t>Methdod</w:t>
-            </w:r>
-            <w:proofErr w:type="spellEnd"/>
+              <w:t>Http Methdod</w:t>
+            </w:r>
           </w:p>
         </w:tc>
         <w:tc>
@@ -225,16 +215,8 @@
               <w:rPr>
                 <w:lang w:val="en-US"/>
               </w:rPr>
-              <w:t>/</w:t>
-            </w:r>
-            <w:proofErr w:type="spellStart"/>
-            <w:r>
-              <w:rPr>
-                <w:lang w:val="en-US"/>
-              </w:rPr>
-              <w:t>kyselyt</w:t>
-            </w:r>
-            <w:proofErr w:type="spellEnd"/>
+              <w:t>/kyselyt</w:t>
+            </w:r>
           </w:p>
         </w:tc>
         <w:tc>
@@ -363,19 +345,11 @@
               </w:rPr>
               <w:t>/</w:t>
             </w:r>
-            <w:proofErr w:type="spellStart"/>
-            <w:r>
-              <w:rPr>
-                <w:lang w:val="en-US"/>
-              </w:rPr>
-              <w:t>kyselyt</w:t>
-            </w:r>
-            <w:proofErr w:type="spellEnd"/>
-            <w:r>
-              <w:rPr>
-                <w:lang w:val="en-US"/>
-              </w:rPr>
-              <w:t>/deployed</w:t>
+            <w:r>
+              <w:rPr>
+                <w:lang w:val="en-US"/>
+              </w:rPr>
+              <w:t>kyselyt/deployed</w:t>
             </w:r>
           </w:p>
         </w:tc>
@@ -502,19 +476,11 @@
               </w:rPr>
               <w:t>/</w:t>
             </w:r>
-            <w:proofErr w:type="spellStart"/>
-            <w:r>
-              <w:rPr>
-                <w:lang w:val="en-US"/>
-              </w:rPr>
-              <w:t>kyselyt</w:t>
-            </w:r>
-            <w:proofErr w:type="spellEnd"/>
-            <w:r>
-              <w:rPr>
-                <w:lang w:val="en-US"/>
-              </w:rPr>
-              <w:t>/</w:t>
+            <w:r>
+              <w:rPr>
+                <w:lang w:val="en-US"/>
+              </w:rPr>
+              <w:t>kyselyt/</w:t>
             </w:r>
             <w:r>
               <w:rPr>
@@ -648,21 +614,7 @@
               <w:rPr>
                 <w:lang w:val="en-US"/>
               </w:rPr>
-              <w:t>/</w:t>
-            </w:r>
-            <w:proofErr w:type="spellStart"/>
-            <w:r>
-              <w:rPr>
-                <w:lang w:val="en-US"/>
-              </w:rPr>
-              <w:t>kyselyt</w:t>
-            </w:r>
-            <w:proofErr w:type="spellEnd"/>
-            <w:r>
-              <w:rPr>
-                <w:lang w:val="en-US"/>
-              </w:rPr>
-              <w:t>/{id}</w:t>
+              <w:t>/kyselyt/{id}</w:t>
             </w:r>
           </w:p>
         </w:tc>
@@ -787,21 +739,7 @@
               <w:rPr>
                 <w:lang w:val="en-US"/>
               </w:rPr>
-              <w:t>/</w:t>
-            </w:r>
-            <w:proofErr w:type="spellStart"/>
-            <w:r>
-              <w:rPr>
-                <w:lang w:val="en-US"/>
-              </w:rPr>
-              <w:t>kyselyt</w:t>
-            </w:r>
-            <w:proofErr w:type="spellEnd"/>
-            <w:r>
-              <w:rPr>
-                <w:lang w:val="en-US"/>
-              </w:rPr>
-              <w:t>/{id}/deploy</w:t>
+              <w:t>/kyselyt/{id}/deploy</w:t>
             </w:r>
           </w:p>
         </w:tc>
@@ -917,30 +855,8 @@
               <w:rPr>
                 <w:lang w:val="en-US"/>
               </w:rPr>
-              <w:t>/</w:t>
-            </w:r>
-            <w:proofErr w:type="spellStart"/>
-            <w:r>
-              <w:rPr>
-                <w:lang w:val="en-US"/>
-              </w:rPr>
-              <w:t>kyselyt</w:t>
-            </w:r>
-            <w:proofErr w:type="spellEnd"/>
-            <w:r>
-              <w:rPr>
-                <w:lang w:val="en-US"/>
-              </w:rPr>
-              <w:t>/{id}/</w:t>
-            </w:r>
-            <w:proofErr w:type="spellStart"/>
-            <w:r>
-              <w:rPr>
-                <w:lang w:val="en-US"/>
-              </w:rPr>
-              <w:t>undeploy</w:t>
-            </w:r>
-            <w:proofErr w:type="spellEnd"/>
+              <w:t>/kyselyt/{id}/undeploy</w:t>
+            </w:r>
           </w:p>
         </w:tc>
         <w:tc>
@@ -1011,19 +927,11 @@
                 <w:lang w:val="en-US"/>
               </w:rPr>
             </w:pPr>
-            <w:proofErr w:type="spellStart"/>
-            <w:r>
-              <w:rPr>
-                <w:lang w:val="en-US"/>
-              </w:rPr>
-              <w:t>Undeploy</w:t>
-            </w:r>
-            <w:proofErr w:type="spellEnd"/>
-            <w:r>
-              <w:rPr>
-                <w:lang w:val="en-US"/>
-              </w:rPr>
-              <w:t xml:space="preserve"> questionnaire</w:t>
+            <w:r>
+              <w:rPr>
+                <w:lang w:val="en-US"/>
+              </w:rPr>
+              <w:t>Undeploy questionnaire</w:t>
             </w:r>
           </w:p>
         </w:tc>
@@ -1066,21 +974,7 @@
               <w:rPr>
                 <w:lang w:val="en-US"/>
               </w:rPr>
-              <w:t>/</w:t>
-            </w:r>
-            <w:proofErr w:type="spellStart"/>
-            <w:r>
-              <w:rPr>
-                <w:lang w:val="en-US"/>
-              </w:rPr>
-              <w:t>vastaukset</w:t>
-            </w:r>
-            <w:proofErr w:type="spellEnd"/>
-            <w:r>
-              <w:rPr>
-                <w:lang w:val="en-US"/>
-              </w:rPr>
-              <w:t>/{id}</w:t>
+              <w:t>/vastaukset/{id}</w:t>
             </w:r>
           </w:p>
         </w:tc>
@@ -1196,21 +1090,7 @@
               <w:rPr>
                 <w:lang w:val="en-US"/>
               </w:rPr>
-              <w:t>/</w:t>
-            </w:r>
-            <w:proofErr w:type="spellStart"/>
-            <w:r>
-              <w:rPr>
-                <w:lang w:val="en-US"/>
-              </w:rPr>
-              <w:t>vastaukset</w:t>
-            </w:r>
-            <w:proofErr w:type="spellEnd"/>
-            <w:r>
-              <w:rPr>
-                <w:lang w:val="en-US"/>
-              </w:rPr>
-              <w:t>/</w:t>
+              <w:t>/vastaukset/</w:t>
             </w:r>
           </w:p>
         </w:tc>
@@ -1286,7 +1166,126 @@
               <w:rPr>
                 <w:lang w:val="en-US"/>
               </w:rPr>
-              <w:t>Fetch all responses to all</w:t>
+              <w:t>Fetch all responses to all questionnaires</w:t>
+            </w:r>
+          </w:p>
+        </w:tc>
+      </w:tr>
+      <w:tr>
+        <w:trPr>
+          <w:cnfStyle w:val="000000100000" w:firstRow="0" w:lastRow="0" w:firstColumn="0" w:lastColumn="0" w:oddVBand="0" w:evenVBand="0" w:oddHBand="1" w:evenHBand="0" w:firstRowFirstColumn="0" w:firstRowLastColumn="0" w:lastRowFirstColumn="0" w:lastRowLastColumn="0"/>
+        </w:trPr>
+        <w:tc>
+          <w:tcPr>
+            <w:cnfStyle w:val="001000000000" w:firstRow="0" w:lastRow="0" w:firstColumn="1" w:lastColumn="0" w:oddVBand="0" w:evenVBand="0" w:oddHBand="0" w:evenHBand="0" w:firstRowFirstColumn="0" w:firstRowLastColumn="0" w:lastRowFirstColumn="0" w:lastRowLastColumn="0"/>
+            <w:tcW w:w="1604" w:type="dxa"/>
+          </w:tcPr>
+          <w:p>
+            <w:pPr>
+              <w:rPr>
+                <w:lang w:val="en-US"/>
+              </w:rPr>
+            </w:pPr>
+            <w:r>
+              <w:rPr>
+                <w:lang w:val="en-US"/>
+              </w:rPr>
+              <w:t>POST</w:t>
+            </w:r>
+          </w:p>
+        </w:tc>
+        <w:tc>
+          <w:tcPr>
+            <w:tcW w:w="1604" w:type="dxa"/>
+          </w:tcPr>
+          <w:p>
+            <w:pPr>
+              <w:cnfStyle w:val="000000100000" w:firstRow="0" w:lastRow="0" w:firstColumn="0" w:lastColumn="0" w:oddVBand="0" w:evenVBand="0" w:oddHBand="1" w:evenHBand="0" w:firstRowFirstColumn="0" w:firstRowLastColumn="0" w:lastRowFirstColumn="0" w:lastRowLastColumn="0"/>
+              <w:rPr>
+                <w:lang w:val="en-US"/>
+              </w:rPr>
+            </w:pPr>
+            <w:r>
+              <w:rPr>
+                <w:lang w:val="en-US"/>
+              </w:rPr>
+              <w:t>/kyselyt/{id}/lisaaVastaus/{vastaus}</w:t>
+            </w:r>
+          </w:p>
+        </w:tc>
+        <w:tc>
+          <w:tcPr>
+            <w:tcW w:w="1605" w:type="dxa"/>
+          </w:tcPr>
+          <w:p>
+            <w:pPr>
+              <w:cnfStyle w:val="000000100000" w:firstRow="0" w:lastRow="0" w:firstColumn="0" w:lastColumn="0" w:oddVBand="0" w:evenVBand="0" w:oddHBand="1" w:evenHBand="0" w:firstRowFirstColumn="0" w:firstRowLastColumn="0" w:lastRowFirstColumn="0" w:lastRowLastColumn="0"/>
+              <w:rPr>
+                <w:lang w:val="en-US"/>
+              </w:rPr>
+            </w:pPr>
+            <w:r>
+              <w:rPr>
+                <w:lang w:val="en-US"/>
+              </w:rPr>
+              <w:t>Questionaire ID &amp; Answer</w:t>
+            </w:r>
+          </w:p>
+        </w:tc>
+        <w:tc>
+          <w:tcPr>
+            <w:tcW w:w="1605" w:type="dxa"/>
+          </w:tcPr>
+          <w:p>
+            <w:pPr>
+              <w:cnfStyle w:val="000000100000" w:firstRow="0" w:lastRow="0" w:firstColumn="0" w:lastColumn="0" w:oddVBand="0" w:evenVBand="0" w:oddHBand="1" w:evenHBand="0" w:firstRowFirstColumn="0" w:firstRowLastColumn="0" w:lastRowFirstColumn="0" w:lastRowLastColumn="0"/>
+              <w:rPr>
+                <w:lang w:val="en-US"/>
+              </w:rPr>
+            </w:pPr>
+            <w:r>
+              <w:rPr>
+                <w:lang w:val="en-US"/>
+              </w:rPr>
+              <w:t>HTTP 200 OK</w:t>
+            </w:r>
+          </w:p>
+        </w:tc>
+        <w:tc>
+          <w:tcPr>
+            <w:tcW w:w="1605" w:type="dxa"/>
+          </w:tcPr>
+          <w:p>
+            <w:pPr>
+              <w:cnfStyle w:val="000000100000" w:firstRow="0" w:lastRow="0" w:firstColumn="0" w:lastColumn="0" w:oddVBand="0" w:evenVBand="0" w:oddHBand="1" w:evenHBand="0" w:firstRowFirstColumn="0" w:firstRowLastColumn="0" w:lastRowFirstColumn="0" w:lastRowLastColumn="0"/>
+              <w:rPr>
+                <w:lang w:val="en-US"/>
+              </w:rPr>
+            </w:pPr>
+            <w:r>
+              <w:rPr>
+                <w:lang w:val="en-US"/>
+              </w:rPr>
+              <w:t>HTTP 405, METHOD NOT SUPPORTED</w:t>
+            </w:r>
+          </w:p>
+        </w:tc>
+        <w:tc>
+          <w:tcPr>
+            <w:tcW w:w="1605" w:type="dxa"/>
+          </w:tcPr>
+          <w:p>
+            <w:pPr>
+              <w:cnfStyle w:val="000000100000" w:firstRow="0" w:lastRow="0" w:firstColumn="0" w:lastColumn="0" w:oddVBand="0" w:evenVBand="0" w:oddHBand="1" w:evenHBand="0" w:firstRowFirstColumn="0" w:firstRowLastColumn="0" w:lastRowFirstColumn="0" w:lastRowLastColumn="0"/>
+              <w:rPr>
+                <w:lang w:val="en-US"/>
+              </w:rPr>
+            </w:pPr>
+            <w:r>
+              <w:rPr>
+                <w:lang w:val="en-US"/>
+              </w:rPr>
+              <w:t>Answer to questionnaires question with specific ID</w:t>
             </w:r>
             <w:bookmarkStart w:id="0" w:name="_GoBack"/>
             <w:bookmarkEnd w:id="0"/>
@@ -1294,7 +1293,7 @@
               <w:rPr>
                 <w:lang w:val="en-US"/>
               </w:rPr>
-              <w:t xml:space="preserve"> questionnaires</w:t>
+              <w:t>.</w:t>
             </w:r>
           </w:p>
         </w:tc>
@@ -1328,27 +1327,7 @@
           <w:szCs w:val="24"/>
           <w:lang w:val="en-US" w:eastAsia="fi-FI"/>
         </w:rPr>
-        <w:t xml:space="preserve">To Create a </w:t>
-      </w:r>
-      <w:proofErr w:type="gramStart"/>
-      <w:r>
-        <w:rPr>
-          <w:rFonts w:ascii="Times New Roman" w:eastAsia="Times New Roman" w:hAnsi="Times New Roman" w:cs="Times New Roman"/>
-          <w:sz w:val="24"/>
-          <w:szCs w:val="24"/>
-          <w:lang w:val="en-US" w:eastAsia="fi-FI"/>
-        </w:rPr>
-        <w:t>resource :</w:t>
-      </w:r>
-      <w:proofErr w:type="gramEnd"/>
-      <w:r>
-        <w:rPr>
-          <w:rFonts w:ascii="Times New Roman" w:eastAsia="Times New Roman" w:hAnsi="Times New Roman" w:cs="Times New Roman"/>
-          <w:sz w:val="24"/>
-          <w:szCs w:val="24"/>
-          <w:lang w:val="en-US" w:eastAsia="fi-FI"/>
-        </w:rPr>
-        <w:t xml:space="preserve"> HTTP POST should be used</w:t>
+        <w:t>To Create a resource : HTTP POST should be used</w:t>
       </w:r>
     </w:p>
     <w:p>
@@ -1372,27 +1351,7 @@
           <w:szCs w:val="24"/>
           <w:lang w:val="en-US" w:eastAsia="fi-FI"/>
         </w:rPr>
-        <w:t xml:space="preserve">To Retrieve a </w:t>
-      </w:r>
-      <w:proofErr w:type="gramStart"/>
-      <w:r>
-        <w:rPr>
-          <w:rFonts w:ascii="Times New Roman" w:eastAsia="Times New Roman" w:hAnsi="Times New Roman" w:cs="Times New Roman"/>
-          <w:sz w:val="24"/>
-          <w:szCs w:val="24"/>
-          <w:lang w:val="en-US" w:eastAsia="fi-FI"/>
-        </w:rPr>
-        <w:t>resource :</w:t>
-      </w:r>
-      <w:proofErr w:type="gramEnd"/>
-      <w:r>
-        <w:rPr>
-          <w:rFonts w:ascii="Times New Roman" w:eastAsia="Times New Roman" w:hAnsi="Times New Roman" w:cs="Times New Roman"/>
-          <w:sz w:val="24"/>
-          <w:szCs w:val="24"/>
-          <w:lang w:val="en-US" w:eastAsia="fi-FI"/>
-        </w:rPr>
-        <w:t xml:space="preserve"> HTTP GET should be used</w:t>
+        <w:t>To Retrieve a resource : HTTP GET should be used</w:t>
       </w:r>
     </w:p>
     <w:p>
@@ -1416,27 +1375,8 @@
           <w:szCs w:val="24"/>
           <w:lang w:val="en-US" w:eastAsia="fi-FI"/>
         </w:rPr>
-        <w:t xml:space="preserve">To Update a </w:t>
-      </w:r>
-      <w:proofErr w:type="gramStart"/>
-      <w:r>
-        <w:rPr>
-          <w:rFonts w:ascii="Times New Roman" w:eastAsia="Times New Roman" w:hAnsi="Times New Roman" w:cs="Times New Roman"/>
-          <w:sz w:val="24"/>
-          <w:szCs w:val="24"/>
-          <w:lang w:val="en-US" w:eastAsia="fi-FI"/>
-        </w:rPr>
-        <w:t>resource :</w:t>
-      </w:r>
-      <w:proofErr w:type="gramEnd"/>
-      <w:r>
-        <w:rPr>
-          <w:rFonts w:ascii="Times New Roman" w:eastAsia="Times New Roman" w:hAnsi="Times New Roman" w:cs="Times New Roman"/>
-          <w:sz w:val="24"/>
-          <w:szCs w:val="24"/>
-          <w:lang w:val="en-US" w:eastAsia="fi-FI"/>
-        </w:rPr>
-        <w:t xml:space="preserve"> HTTP PUT should be used</w:t>
+        <w:lastRenderedPageBreak/>
+        <w:t>To Update a resource : HTTP PUT should be used</w:t>
       </w:r>
     </w:p>
     <w:p>
@@ -1460,27 +1400,7 @@
           <w:szCs w:val="24"/>
           <w:lang w:val="en-US" w:eastAsia="fi-FI"/>
         </w:rPr>
-        <w:t xml:space="preserve">To Delete a </w:t>
-      </w:r>
-      <w:proofErr w:type="gramStart"/>
-      <w:r>
-        <w:rPr>
-          <w:rFonts w:ascii="Times New Roman" w:eastAsia="Times New Roman" w:hAnsi="Times New Roman" w:cs="Times New Roman"/>
-          <w:sz w:val="24"/>
-          <w:szCs w:val="24"/>
-          <w:lang w:val="en-US" w:eastAsia="fi-FI"/>
-        </w:rPr>
-        <w:t>resource :</w:t>
-      </w:r>
-      <w:proofErr w:type="gramEnd"/>
-      <w:r>
-        <w:rPr>
-          <w:rFonts w:ascii="Times New Roman" w:eastAsia="Times New Roman" w:hAnsi="Times New Roman" w:cs="Times New Roman"/>
-          <w:sz w:val="24"/>
-          <w:szCs w:val="24"/>
-          <w:lang w:val="en-US" w:eastAsia="fi-FI"/>
-        </w:rPr>
-        <w:t xml:space="preserve"> HTTP DELETE should be used</w:t>
+        <w:t>To Delete a resource : HTTP DELETE should be used</w:t>
       </w:r>
     </w:p>
     <w:p>

</xml_diff>

<commit_message>
Fixed questionnaires adding and login POST templates
</commit_message>
<xml_diff>
--- a/documents/readme.docx
+++ b/documents/readme.docx
@@ -17,25 +17,26 @@
     <w:tbl>
       <w:tblPr>
         <w:tblStyle w:val="GridTable4"/>
-        <w:tblW w:w="0" w:type="auto"/>
+        <w:tblW w:w="15087" w:type="dxa"/>
         <w:tblLook w:val="04A0" w:firstRow="1" w:lastRow="0" w:firstColumn="1" w:lastColumn="0" w:noHBand="0" w:noVBand="1"/>
       </w:tblPr>
       <w:tblGrid>
-        <w:gridCol w:w="1157"/>
-        <w:gridCol w:w="2964"/>
-        <w:gridCol w:w="1469"/>
-        <w:gridCol w:w="1182"/>
-        <w:gridCol w:w="1485"/>
-        <w:gridCol w:w="1371"/>
+        <w:gridCol w:w="1390"/>
+        <w:gridCol w:w="2780"/>
+        <w:gridCol w:w="6156"/>
+        <w:gridCol w:w="1416"/>
+        <w:gridCol w:w="1736"/>
+        <w:gridCol w:w="1609"/>
       </w:tblGrid>
       <w:tr>
         <w:trPr>
           <w:cnfStyle w:val="100000000000" w:firstRow="1" w:lastRow="0" w:firstColumn="0" w:lastColumn="0" w:oddVBand="0" w:evenVBand="0" w:oddHBand="0" w:evenHBand="0" w:firstRowFirstColumn="0" w:firstRowLastColumn="0" w:lastRowFirstColumn="0" w:lastRowLastColumn="0"/>
+          <w:trHeight w:val="518"/>
         </w:trPr>
         <w:tc>
           <w:tcPr>
             <w:cnfStyle w:val="001000000000" w:firstRow="0" w:lastRow="0" w:firstColumn="1" w:lastColumn="0" w:oddVBand="0" w:evenVBand="0" w:oddHBand="0" w:evenHBand="0" w:firstRowFirstColumn="0" w:firstRowLastColumn="0" w:lastRowFirstColumn="0" w:lastRowLastColumn="0"/>
-            <w:tcW w:w="1604" w:type="dxa"/>
+            <w:tcW w:w="2097" w:type="dxa"/>
           </w:tcPr>
           <w:p>
             <w:pPr>
@@ -68,7 +69,7 @@
         </w:tc>
         <w:tc>
           <w:tcPr>
-            <w:tcW w:w="1604" w:type="dxa"/>
+            <w:tcW w:w="4425" w:type="dxa"/>
           </w:tcPr>
           <w:p>
             <w:pPr>
@@ -92,7 +93,7 @@
         </w:tc>
         <w:tc>
           <w:tcPr>
-            <w:tcW w:w="1605" w:type="dxa"/>
+            <w:tcW w:w="2174" w:type="dxa"/>
           </w:tcPr>
           <w:p>
             <w:pPr>
@@ -116,7 +117,7 @@
         </w:tc>
         <w:tc>
           <w:tcPr>
-            <w:tcW w:w="1605" w:type="dxa"/>
+            <w:tcW w:w="2098" w:type="dxa"/>
           </w:tcPr>
           <w:p>
             <w:pPr>
@@ -140,7 +141,7 @@
         </w:tc>
         <w:tc>
           <w:tcPr>
-            <w:tcW w:w="1605" w:type="dxa"/>
+            <w:tcW w:w="2195" w:type="dxa"/>
           </w:tcPr>
           <w:p>
             <w:pPr>
@@ -164,7 +165,7 @@
         </w:tc>
         <w:tc>
           <w:tcPr>
-            <w:tcW w:w="1605" w:type="dxa"/>
+            <w:tcW w:w="2098" w:type="dxa"/>
           </w:tcPr>
           <w:p>
             <w:pPr>
@@ -190,11 +191,12 @@
       <w:tr>
         <w:trPr>
           <w:cnfStyle w:val="000000100000" w:firstRow="0" w:lastRow="0" w:firstColumn="0" w:lastColumn="0" w:oddVBand="0" w:evenVBand="0" w:oddHBand="1" w:evenHBand="0" w:firstRowFirstColumn="0" w:firstRowLastColumn="0" w:lastRowFirstColumn="0" w:lastRowLastColumn="0"/>
+          <w:trHeight w:val="830"/>
         </w:trPr>
         <w:tc>
           <w:tcPr>
             <w:cnfStyle w:val="001000000000" w:firstRow="0" w:lastRow="0" w:firstColumn="1" w:lastColumn="0" w:oddVBand="0" w:evenVBand="0" w:oddHBand="0" w:evenHBand="0" w:firstRowFirstColumn="0" w:firstRowLastColumn="0" w:lastRowFirstColumn="0" w:lastRowLastColumn="0"/>
-            <w:tcW w:w="1604" w:type="dxa"/>
+            <w:tcW w:w="2097" w:type="dxa"/>
           </w:tcPr>
           <w:p>
             <w:pPr>
@@ -212,7 +214,7 @@
         </w:tc>
         <w:tc>
           <w:tcPr>
-            <w:tcW w:w="1604" w:type="dxa"/>
+            <w:tcW w:w="4425" w:type="dxa"/>
           </w:tcPr>
           <w:p>
             <w:pPr>
@@ -239,7 +241,7 @@
         </w:tc>
         <w:tc>
           <w:tcPr>
-            <w:tcW w:w="1605" w:type="dxa"/>
+            <w:tcW w:w="2174" w:type="dxa"/>
           </w:tcPr>
           <w:p>
             <w:pPr>
@@ -258,7 +260,7 @@
         </w:tc>
         <w:tc>
           <w:tcPr>
-            <w:tcW w:w="1605" w:type="dxa"/>
+            <w:tcW w:w="2098" w:type="dxa"/>
           </w:tcPr>
           <w:p>
             <w:pPr>
@@ -277,7 +279,7 @@
         </w:tc>
         <w:tc>
           <w:tcPr>
-            <w:tcW w:w="1605" w:type="dxa"/>
+            <w:tcW w:w="2195" w:type="dxa"/>
           </w:tcPr>
           <w:p>
             <w:pPr>
@@ -302,7 +304,7 @@
         </w:tc>
         <w:tc>
           <w:tcPr>
-            <w:tcW w:w="1605" w:type="dxa"/>
+            <w:tcW w:w="2098" w:type="dxa"/>
           </w:tcPr>
           <w:p>
             <w:pPr>
@@ -327,10 +329,13 @@
         </w:tc>
       </w:tr>
       <w:tr>
+        <w:trPr>
+          <w:trHeight w:val="611"/>
+        </w:trPr>
         <w:tc>
           <w:tcPr>
             <w:cnfStyle w:val="001000000000" w:firstRow="0" w:lastRow="0" w:firstColumn="1" w:lastColumn="0" w:oddVBand="0" w:evenVBand="0" w:oddHBand="0" w:evenHBand="0" w:firstRowFirstColumn="0" w:firstRowLastColumn="0" w:lastRowFirstColumn="0" w:lastRowLastColumn="0"/>
-            <w:tcW w:w="1604" w:type="dxa"/>
+            <w:tcW w:w="2097" w:type="dxa"/>
           </w:tcPr>
           <w:p>
             <w:pPr>
@@ -348,7 +353,7 @@
         </w:tc>
         <w:tc>
           <w:tcPr>
-            <w:tcW w:w="1604" w:type="dxa"/>
+            <w:tcW w:w="4425" w:type="dxa"/>
           </w:tcPr>
           <w:p>
             <w:pPr>
@@ -381,7 +386,7 @@
         </w:tc>
         <w:tc>
           <w:tcPr>
-            <w:tcW w:w="1605" w:type="dxa"/>
+            <w:tcW w:w="2174" w:type="dxa"/>
           </w:tcPr>
           <w:p>
             <w:pPr>
@@ -400,7 +405,7 @@
         </w:tc>
         <w:tc>
           <w:tcPr>
-            <w:tcW w:w="1605" w:type="dxa"/>
+            <w:tcW w:w="2098" w:type="dxa"/>
           </w:tcPr>
           <w:p>
             <w:pPr>
@@ -419,7 +424,7 @@
         </w:tc>
         <w:tc>
           <w:tcPr>
-            <w:tcW w:w="1605" w:type="dxa"/>
+            <w:tcW w:w="2195" w:type="dxa"/>
           </w:tcPr>
           <w:p>
             <w:pPr>
@@ -444,7 +449,7 @@
         </w:tc>
         <w:tc>
           <w:tcPr>
-            <w:tcW w:w="1605" w:type="dxa"/>
+            <w:tcW w:w="2098" w:type="dxa"/>
           </w:tcPr>
           <w:p>
             <w:pPr>
@@ -465,11 +470,12 @@
       <w:tr>
         <w:trPr>
           <w:cnfStyle w:val="000000100000" w:firstRow="0" w:lastRow="0" w:firstColumn="0" w:lastColumn="0" w:oddVBand="0" w:evenVBand="0" w:oddHBand="1" w:evenHBand="0" w:firstRowFirstColumn="0" w:firstRowLastColumn="0" w:lastRowFirstColumn="0" w:lastRowLastColumn="0"/>
+          <w:trHeight w:val="611"/>
         </w:trPr>
         <w:tc>
           <w:tcPr>
             <w:cnfStyle w:val="001000000000" w:firstRow="0" w:lastRow="0" w:firstColumn="1" w:lastColumn="0" w:oddVBand="0" w:evenVBand="0" w:oddHBand="0" w:evenHBand="0" w:firstRowFirstColumn="0" w:firstRowLastColumn="0" w:lastRowFirstColumn="0" w:lastRowLastColumn="0"/>
-            <w:tcW w:w="1604" w:type="dxa"/>
+            <w:tcW w:w="2097" w:type="dxa"/>
           </w:tcPr>
           <w:p>
             <w:pPr>
@@ -487,7 +493,7 @@
         </w:tc>
         <w:tc>
           <w:tcPr>
-            <w:tcW w:w="1604" w:type="dxa"/>
+            <w:tcW w:w="4425" w:type="dxa"/>
           </w:tcPr>
           <w:p>
             <w:pPr>
@@ -532,7 +538,7 @@
         </w:tc>
         <w:tc>
           <w:tcPr>
-            <w:tcW w:w="1605" w:type="dxa"/>
+            <w:tcW w:w="2174" w:type="dxa"/>
           </w:tcPr>
           <w:p>
             <w:pPr>
@@ -551,7 +557,7 @@
         </w:tc>
         <w:tc>
           <w:tcPr>
-            <w:tcW w:w="1605" w:type="dxa"/>
+            <w:tcW w:w="2098" w:type="dxa"/>
           </w:tcPr>
           <w:p>
             <w:pPr>
@@ -570,7 +576,7 @@
         </w:tc>
         <w:tc>
           <w:tcPr>
-            <w:tcW w:w="1605" w:type="dxa"/>
+            <w:tcW w:w="2195" w:type="dxa"/>
           </w:tcPr>
           <w:p>
             <w:pPr>
@@ -595,7 +601,7 @@
         </w:tc>
         <w:tc>
           <w:tcPr>
-            <w:tcW w:w="1605" w:type="dxa"/>
+            <w:tcW w:w="2098" w:type="dxa"/>
           </w:tcPr>
           <w:p>
             <w:pPr>
@@ -614,10 +620,13 @@
         </w:tc>
       </w:tr>
       <w:tr>
+        <w:trPr>
+          <w:trHeight w:val="622"/>
+        </w:trPr>
         <w:tc>
           <w:tcPr>
             <w:cnfStyle w:val="001000000000" w:firstRow="0" w:lastRow="0" w:firstColumn="1" w:lastColumn="0" w:oddVBand="0" w:evenVBand="0" w:oddHBand="0" w:evenHBand="0" w:firstRowFirstColumn="0" w:firstRowLastColumn="0" w:lastRowFirstColumn="0" w:lastRowLastColumn="0"/>
-            <w:tcW w:w="1604" w:type="dxa"/>
+            <w:tcW w:w="2097" w:type="dxa"/>
           </w:tcPr>
           <w:p>
             <w:pPr>
@@ -635,7 +644,7 @@
         </w:tc>
         <w:tc>
           <w:tcPr>
-            <w:tcW w:w="1604" w:type="dxa"/>
+            <w:tcW w:w="4425" w:type="dxa"/>
           </w:tcPr>
           <w:p>
             <w:pPr>
@@ -668,7 +677,7 @@
         </w:tc>
         <w:tc>
           <w:tcPr>
-            <w:tcW w:w="1605" w:type="dxa"/>
+            <w:tcW w:w="2174" w:type="dxa"/>
           </w:tcPr>
           <w:p>
             <w:pPr>
@@ -687,7 +696,7 @@
         </w:tc>
         <w:tc>
           <w:tcPr>
-            <w:tcW w:w="1605" w:type="dxa"/>
+            <w:tcW w:w="2098" w:type="dxa"/>
           </w:tcPr>
           <w:p>
             <w:pPr>
@@ -706,7 +715,7 @@
         </w:tc>
         <w:tc>
           <w:tcPr>
-            <w:tcW w:w="1605" w:type="dxa"/>
+            <w:tcW w:w="2195" w:type="dxa"/>
           </w:tcPr>
           <w:p>
             <w:pPr>
@@ -731,7 +740,7 @@
         </w:tc>
         <w:tc>
           <w:tcPr>
-            <w:tcW w:w="1605" w:type="dxa"/>
+            <w:tcW w:w="2098" w:type="dxa"/>
           </w:tcPr>
           <w:p>
             <w:pPr>
@@ -752,11 +761,12 @@
       <w:tr>
         <w:trPr>
           <w:cnfStyle w:val="000000100000" w:firstRow="0" w:lastRow="0" w:firstColumn="0" w:lastColumn="0" w:oddVBand="0" w:evenVBand="0" w:oddHBand="1" w:evenHBand="0" w:firstRowFirstColumn="0" w:firstRowLastColumn="0" w:lastRowFirstColumn="0" w:lastRowLastColumn="0"/>
+          <w:trHeight w:val="403"/>
         </w:trPr>
         <w:tc>
           <w:tcPr>
             <w:cnfStyle w:val="001000000000" w:firstRow="0" w:lastRow="0" w:firstColumn="1" w:lastColumn="0" w:oddVBand="0" w:evenVBand="0" w:oddHBand="0" w:evenHBand="0" w:firstRowFirstColumn="0" w:firstRowLastColumn="0" w:lastRowFirstColumn="0" w:lastRowLastColumn="0"/>
-            <w:tcW w:w="1604" w:type="dxa"/>
+            <w:tcW w:w="2097" w:type="dxa"/>
           </w:tcPr>
           <w:p>
             <w:pPr>
@@ -774,7 +784,7 @@
         </w:tc>
         <w:tc>
           <w:tcPr>
-            <w:tcW w:w="1604" w:type="dxa"/>
+            <w:tcW w:w="4425" w:type="dxa"/>
           </w:tcPr>
           <w:p>
             <w:pPr>
@@ -807,7 +817,7 @@
         </w:tc>
         <w:tc>
           <w:tcPr>
-            <w:tcW w:w="1605" w:type="dxa"/>
+            <w:tcW w:w="2174" w:type="dxa"/>
           </w:tcPr>
           <w:p>
             <w:pPr>
@@ -826,7 +836,7 @@
         </w:tc>
         <w:tc>
           <w:tcPr>
-            <w:tcW w:w="1605" w:type="dxa"/>
+            <w:tcW w:w="2098" w:type="dxa"/>
           </w:tcPr>
           <w:p>
             <w:pPr>
@@ -845,7 +855,7 @@
         </w:tc>
         <w:tc>
           <w:tcPr>
-            <w:tcW w:w="1605" w:type="dxa"/>
+            <w:tcW w:w="2195" w:type="dxa"/>
           </w:tcPr>
           <w:p>
             <w:pPr>
@@ -864,7 +874,7 @@
         </w:tc>
         <w:tc>
           <w:tcPr>
-            <w:tcW w:w="1605" w:type="dxa"/>
+            <w:tcW w:w="2098" w:type="dxa"/>
           </w:tcPr>
           <w:p>
             <w:pPr>
@@ -883,10 +893,13 @@
         </w:tc>
       </w:tr>
       <w:tr>
+        <w:trPr>
+          <w:trHeight w:val="415"/>
+        </w:trPr>
         <w:tc>
           <w:tcPr>
             <w:cnfStyle w:val="001000000000" w:firstRow="0" w:lastRow="0" w:firstColumn="1" w:lastColumn="0" w:oddVBand="0" w:evenVBand="0" w:oddHBand="0" w:evenHBand="0" w:firstRowFirstColumn="0" w:firstRowLastColumn="0" w:lastRowFirstColumn="0" w:lastRowLastColumn="0"/>
-            <w:tcW w:w="1604" w:type="dxa"/>
+            <w:tcW w:w="2097" w:type="dxa"/>
           </w:tcPr>
           <w:p>
             <w:pPr>
@@ -904,7 +917,7 @@
         </w:tc>
         <w:tc>
           <w:tcPr>
-            <w:tcW w:w="1604" w:type="dxa"/>
+            <w:tcW w:w="4425" w:type="dxa"/>
           </w:tcPr>
           <w:p>
             <w:pPr>
@@ -945,7 +958,7 @@
         </w:tc>
         <w:tc>
           <w:tcPr>
-            <w:tcW w:w="1605" w:type="dxa"/>
+            <w:tcW w:w="2174" w:type="dxa"/>
           </w:tcPr>
           <w:p>
             <w:pPr>
@@ -964,7 +977,7 @@
         </w:tc>
         <w:tc>
           <w:tcPr>
-            <w:tcW w:w="1605" w:type="dxa"/>
+            <w:tcW w:w="2098" w:type="dxa"/>
           </w:tcPr>
           <w:p>
             <w:pPr>
@@ -983,7 +996,7 @@
         </w:tc>
         <w:tc>
           <w:tcPr>
-            <w:tcW w:w="1605" w:type="dxa"/>
+            <w:tcW w:w="2195" w:type="dxa"/>
           </w:tcPr>
           <w:p>
             <w:pPr>
@@ -1002,7 +1015,7 @@
         </w:tc>
         <w:tc>
           <w:tcPr>
-            <w:tcW w:w="1605" w:type="dxa"/>
+            <w:tcW w:w="2098" w:type="dxa"/>
           </w:tcPr>
           <w:p>
             <w:pPr>
@@ -1031,11 +1044,12 @@
       <w:tr>
         <w:trPr>
           <w:cnfStyle w:val="000000100000" w:firstRow="0" w:lastRow="0" w:firstColumn="0" w:lastColumn="0" w:oddVBand="0" w:evenVBand="0" w:oddHBand="1" w:evenHBand="0" w:firstRowFirstColumn="0" w:firstRowLastColumn="0" w:lastRowFirstColumn="0" w:lastRowLastColumn="0"/>
+          <w:trHeight w:val="818"/>
         </w:trPr>
         <w:tc>
           <w:tcPr>
             <w:cnfStyle w:val="001000000000" w:firstRow="0" w:lastRow="0" w:firstColumn="1" w:lastColumn="0" w:oddVBand="0" w:evenVBand="0" w:oddHBand="0" w:evenHBand="0" w:firstRowFirstColumn="0" w:firstRowLastColumn="0" w:lastRowFirstColumn="0" w:lastRowLastColumn="0"/>
-            <w:tcW w:w="1604" w:type="dxa"/>
+            <w:tcW w:w="2097" w:type="dxa"/>
           </w:tcPr>
           <w:p>
             <w:pPr>
@@ -1053,7 +1067,7 @@
         </w:tc>
         <w:tc>
           <w:tcPr>
-            <w:tcW w:w="1604" w:type="dxa"/>
+            <w:tcW w:w="4425" w:type="dxa"/>
           </w:tcPr>
           <w:p>
             <w:pPr>
@@ -1086,7 +1100,7 @@
         </w:tc>
         <w:tc>
           <w:tcPr>
-            <w:tcW w:w="1605" w:type="dxa"/>
+            <w:tcW w:w="2174" w:type="dxa"/>
           </w:tcPr>
           <w:p>
             <w:pPr>
@@ -1105,7 +1119,7 @@
         </w:tc>
         <w:tc>
           <w:tcPr>
-            <w:tcW w:w="1605" w:type="dxa"/>
+            <w:tcW w:w="2098" w:type="dxa"/>
           </w:tcPr>
           <w:p>
             <w:pPr>
@@ -1124,7 +1138,7 @@
         </w:tc>
         <w:tc>
           <w:tcPr>
-            <w:tcW w:w="1605" w:type="dxa"/>
+            <w:tcW w:w="2195" w:type="dxa"/>
           </w:tcPr>
           <w:p>
             <w:pPr>
@@ -1143,7 +1157,7 @@
         </w:tc>
         <w:tc>
           <w:tcPr>
-            <w:tcW w:w="1605" w:type="dxa"/>
+            <w:tcW w:w="2098" w:type="dxa"/>
           </w:tcPr>
           <w:p>
             <w:pPr>
@@ -1162,10 +1176,13 @@
         </w:tc>
       </w:tr>
       <w:tr>
+        <w:trPr>
+          <w:trHeight w:val="818"/>
+        </w:trPr>
         <w:tc>
           <w:tcPr>
             <w:cnfStyle w:val="001000000000" w:firstRow="0" w:lastRow="0" w:firstColumn="1" w:lastColumn="0" w:oddVBand="0" w:evenVBand="0" w:oddHBand="0" w:evenHBand="0" w:firstRowFirstColumn="0" w:firstRowLastColumn="0" w:lastRowFirstColumn="0" w:lastRowLastColumn="0"/>
-            <w:tcW w:w="1604" w:type="dxa"/>
+            <w:tcW w:w="2097" w:type="dxa"/>
           </w:tcPr>
           <w:p>
             <w:pPr>
@@ -1183,7 +1200,7 @@
         </w:tc>
         <w:tc>
           <w:tcPr>
-            <w:tcW w:w="1604" w:type="dxa"/>
+            <w:tcW w:w="4425" w:type="dxa"/>
           </w:tcPr>
           <w:p>
             <w:pPr>
@@ -1216,7 +1233,7 @@
         </w:tc>
         <w:tc>
           <w:tcPr>
-            <w:tcW w:w="1605" w:type="dxa"/>
+            <w:tcW w:w="2174" w:type="dxa"/>
           </w:tcPr>
           <w:p>
             <w:pPr>
@@ -1235,7 +1252,7 @@
         </w:tc>
         <w:tc>
           <w:tcPr>
-            <w:tcW w:w="1605" w:type="dxa"/>
+            <w:tcW w:w="2098" w:type="dxa"/>
           </w:tcPr>
           <w:p>
             <w:pPr>
@@ -1254,7 +1271,7 @@
         </w:tc>
         <w:tc>
           <w:tcPr>
-            <w:tcW w:w="1605" w:type="dxa"/>
+            <w:tcW w:w="2195" w:type="dxa"/>
           </w:tcPr>
           <w:p>
             <w:pPr>
@@ -1273,7 +1290,7 @@
         </w:tc>
         <w:tc>
           <w:tcPr>
-            <w:tcW w:w="1605" w:type="dxa"/>
+            <w:tcW w:w="2098" w:type="dxa"/>
           </w:tcPr>
           <w:p>
             <w:pPr>
@@ -1294,29 +1311,31 @@
       <w:tr>
         <w:trPr>
           <w:cnfStyle w:val="000000100000" w:firstRow="0" w:lastRow="0" w:firstColumn="0" w:lastColumn="0" w:oddVBand="0" w:evenVBand="0" w:oddHBand="1" w:evenHBand="0" w:firstRowFirstColumn="0" w:firstRowLastColumn="0" w:lastRowFirstColumn="0" w:lastRowLastColumn="0"/>
+          <w:trHeight w:val="818"/>
         </w:trPr>
         <w:tc>
           <w:tcPr>
             <w:cnfStyle w:val="001000000000" w:firstRow="0" w:lastRow="0" w:firstColumn="1" w:lastColumn="0" w:oddVBand="0" w:evenVBand="0" w:oddHBand="0" w:evenHBand="0" w:firstRowFirstColumn="0" w:firstRowLastColumn="0" w:lastRowFirstColumn="0" w:lastRowLastColumn="0"/>
-            <w:tcW w:w="1604" w:type="dxa"/>
-          </w:tcPr>
-          <w:p>
-            <w:pPr>
-              <w:rPr>
-                <w:lang w:val="en-US"/>
-              </w:rPr>
-            </w:pPr>
-            <w:r>
-              <w:rPr>
-                <w:lang w:val="en-US"/>
-              </w:rPr>
+            <w:tcW w:w="2097" w:type="dxa"/>
+          </w:tcPr>
+          <w:p>
+            <w:pPr>
+              <w:rPr>
+                <w:lang w:val="en-US"/>
+              </w:rPr>
+            </w:pPr>
+            <w:r>
+              <w:rPr>
+                <w:lang w:val="en-US"/>
+              </w:rPr>
+              <w:lastRenderedPageBreak/>
               <w:t>POST</w:t>
             </w:r>
           </w:p>
         </w:tc>
         <w:tc>
           <w:tcPr>
-            <w:tcW w:w="1604" w:type="dxa"/>
+            <w:tcW w:w="4425" w:type="dxa"/>
           </w:tcPr>
           <w:p>
             <w:pPr>
@@ -1357,27 +1376,13 @@
               <w:rPr>
                 <w:lang w:val="en-US"/>
               </w:rPr>
-              <w:t>/{</w:t>
-            </w:r>
-            <w:proofErr w:type="spellStart"/>
-            <w:r>
-              <w:rPr>
-                <w:lang w:val="en-US"/>
-              </w:rPr>
-              <w:t>vastaus</w:t>
-            </w:r>
-            <w:proofErr w:type="spellEnd"/>
-            <w:r>
-              <w:rPr>
-                <w:lang w:val="en-US"/>
-              </w:rPr>
-              <w:t>}</w:t>
-            </w:r>
-          </w:p>
-        </w:tc>
-        <w:tc>
-          <w:tcPr>
-            <w:tcW w:w="1605" w:type="dxa"/>
+              <w:t>/</w:t>
+            </w:r>
+          </w:p>
+        </w:tc>
+        <w:tc>
+          <w:tcPr>
+            <w:tcW w:w="2174" w:type="dxa"/>
           </w:tcPr>
           <w:p>
             <w:pPr>
@@ -1386,25 +1391,38 @@
                 <w:lang w:val="en-US"/>
               </w:rPr>
             </w:pPr>
-            <w:proofErr w:type="spellStart"/>
-            <w:r>
-              <w:rPr>
-                <w:lang w:val="en-US"/>
-              </w:rPr>
-              <w:t>Questionaire</w:t>
-            </w:r>
-            <w:proofErr w:type="spellEnd"/>
-            <w:r>
-              <w:rPr>
-                <w:lang w:val="en-US"/>
-              </w:rPr>
-              <w:t xml:space="preserve"> ID &amp; Answer</w:t>
-            </w:r>
-          </w:p>
-        </w:tc>
-        <w:tc>
-          <w:tcPr>
-            <w:tcW w:w="1605" w:type="dxa"/>
+            <w:r>
+              <w:object w:dxaOrig="5670" w:dyaOrig="1875">
+                <v:shapetype id="_x0000_t75" coordsize="21600,21600" o:spt="75" o:preferrelative="t" path="m@4@5l@4@11@9@11@9@5xe" filled="f" stroked="f">
+                  <v:stroke joinstyle="miter"/>
+                  <v:formulas>
+                    <v:f eqn="if lineDrawn pixelLineWidth 0"/>
+                    <v:f eqn="sum @0 1 0"/>
+                    <v:f eqn="sum 0 0 @1"/>
+                    <v:f eqn="prod @2 1 2"/>
+                    <v:f eqn="prod @3 21600 pixelWidth"/>
+                    <v:f eqn="prod @3 21600 pixelHeight"/>
+                    <v:f eqn="sum @0 0 1"/>
+                    <v:f eqn="prod @6 1 2"/>
+                    <v:f eqn="prod @7 21600 pixelWidth"/>
+                    <v:f eqn="sum @8 21600 0"/>
+                    <v:f eqn="prod @7 21600 pixelHeight"/>
+                    <v:f eqn="sum @10 21600 0"/>
+                  </v:formulas>
+                  <v:path o:extrusionok="f" gradientshapeok="t" o:connecttype="rect"/>
+                  <o:lock v:ext="edit" aspectratio="t"/>
+                </v:shapetype>
+                <v:shape id="_x0000_i1029" type="#_x0000_t75" style="width:283.5pt;height:93.75pt" o:ole="">
+                  <v:imagedata r:id="rId5" o:title=""/>
+                </v:shape>
+                <o:OLEObject Type="Embed" ProgID="PBrush" ShapeID="_x0000_i1029" DrawAspect="Content" ObjectID="_1541396944" r:id="rId6"/>
+              </w:object>
+            </w:r>
+          </w:p>
+        </w:tc>
+        <w:tc>
+          <w:tcPr>
+            <w:tcW w:w="2098" w:type="dxa"/>
           </w:tcPr>
           <w:p>
             <w:pPr>
@@ -1423,7 +1441,7 @@
         </w:tc>
         <w:tc>
           <w:tcPr>
-            <w:tcW w:w="1605" w:type="dxa"/>
+            <w:tcW w:w="2195" w:type="dxa"/>
           </w:tcPr>
           <w:p>
             <w:pPr>
@@ -1442,7 +1460,7 @@
         </w:tc>
         <w:tc>
           <w:tcPr>
-            <w:tcW w:w="1605" w:type="dxa"/>
+            <w:tcW w:w="2098" w:type="dxa"/>
           </w:tcPr>
           <w:p>
             <w:pPr>
@@ -1459,12 +1477,17 @@
             </w:r>
           </w:p>
         </w:tc>
+        <w:bookmarkStart w:id="0" w:name="_GoBack"/>
+        <w:bookmarkEnd w:id="0"/>
       </w:tr>
       <w:tr>
+        <w:trPr>
+          <w:trHeight w:val="1441"/>
+        </w:trPr>
         <w:tc>
           <w:tcPr>
             <w:cnfStyle w:val="001000000000" w:firstRow="0" w:lastRow="0" w:firstColumn="1" w:lastColumn="0" w:oddVBand="0" w:evenVBand="0" w:oddHBand="0" w:evenHBand="0" w:firstRowFirstColumn="0" w:firstRowLastColumn="0" w:lastRowFirstColumn="0" w:lastRowLastColumn="0"/>
-            <w:tcW w:w="1604" w:type="dxa"/>
+            <w:tcW w:w="2097" w:type="dxa"/>
           </w:tcPr>
           <w:p>
             <w:pPr>
@@ -1482,7 +1505,7 @@
         </w:tc>
         <w:tc>
           <w:tcPr>
-            <w:tcW w:w="1604" w:type="dxa"/>
+            <w:tcW w:w="4425" w:type="dxa"/>
           </w:tcPr>
           <w:p>
             <w:pPr>
@@ -1501,7 +1524,7 @@
         </w:tc>
         <w:tc>
           <w:tcPr>
-            <w:tcW w:w="1605" w:type="dxa"/>
+            <w:tcW w:w="2174" w:type="dxa"/>
           </w:tcPr>
           <w:p>
             <w:pPr>
@@ -1511,121 +1534,84 @@
               </w:rPr>
             </w:pPr>
             <w:r>
-              <w:rPr>
-                <w:lang w:val="en-US"/>
-              </w:rPr>
-              <w:t>x-www-form-</w:t>
-            </w:r>
-            <w:proofErr w:type="spellStart"/>
-            <w:r>
-              <w:rPr>
-                <w:lang w:val="en-US"/>
-              </w:rPr>
-              <w:t>urlencoded</w:t>
-            </w:r>
-            <w:proofErr w:type="spellEnd"/>
+              <w:object w:dxaOrig="5940" w:dyaOrig="2205">
+                <v:shape id="_x0000_i1025" type="#_x0000_t75" style="width:297pt;height:110.25pt" o:ole="">
+                  <v:imagedata r:id="rId7" o:title=""/>
+                </v:shape>
+                <o:OLEObject Type="Embed" ProgID="PBrush" ShapeID="_x0000_i1025" DrawAspect="Content" ObjectID="_1541396945" r:id="rId8"/>
+              </w:object>
+            </w:r>
+          </w:p>
+        </w:tc>
+        <w:tc>
+          <w:tcPr>
+            <w:tcW w:w="2098" w:type="dxa"/>
+          </w:tcPr>
+          <w:p>
+            <w:pPr>
+              <w:cnfStyle w:val="000000000000" w:firstRow="0" w:lastRow="0" w:firstColumn="0" w:lastColumn="0" w:oddVBand="0" w:evenVBand="0" w:oddHBand="0" w:evenHBand="0" w:firstRowFirstColumn="0" w:firstRowLastColumn="0" w:lastRowFirstColumn="0" w:lastRowLastColumn="0"/>
+              <w:rPr>
+                <w:lang w:val="en-US"/>
+              </w:rPr>
+            </w:pPr>
+            <w:r>
+              <w:rPr>
+                <w:lang w:val="en-US"/>
+              </w:rPr>
+              <w:t>HTTP 200 OK</w:t>
+            </w:r>
+          </w:p>
+        </w:tc>
+        <w:tc>
+          <w:tcPr>
+            <w:tcW w:w="2195" w:type="dxa"/>
+          </w:tcPr>
+          <w:p>
+            <w:pPr>
+              <w:cnfStyle w:val="000000000000" w:firstRow="0" w:lastRow="0" w:firstColumn="0" w:lastColumn="0" w:oddVBand="0" w:evenVBand="0" w:oddHBand="0" w:evenHBand="0" w:firstRowFirstColumn="0" w:firstRowLastColumn="0" w:lastRowFirstColumn="0" w:lastRowLastColumn="0"/>
+              <w:rPr>
+                <w:lang w:val="en-US"/>
+              </w:rPr>
+            </w:pPr>
+            <w:r>
+              <w:rPr>
+                <w:lang w:val="en-US"/>
+              </w:rPr>
+              <w:t>401 UNAUTHORIZED</w:t>
+            </w:r>
+          </w:p>
+        </w:tc>
+        <w:tc>
+          <w:tcPr>
+            <w:tcW w:w="2098" w:type="dxa"/>
+          </w:tcPr>
+          <w:p>
+            <w:pPr>
+              <w:cnfStyle w:val="000000000000" w:firstRow="0" w:lastRow="0" w:firstColumn="0" w:lastColumn="0" w:oddVBand="0" w:evenVBand="0" w:oddHBand="0" w:evenHBand="0" w:firstRowFirstColumn="0" w:firstRowLastColumn="0" w:lastRowFirstColumn="0" w:lastRowLastColumn="0"/>
+              <w:rPr>
+                <w:lang w:val="en-US"/>
+              </w:rPr>
+            </w:pPr>
+            <w:r>
+              <w:rPr>
+                <w:lang w:val="en-US"/>
+              </w:rPr>
+              <w:t>Returns true/false</w:t>
+            </w:r>
             <w:r>
               <w:rPr>
                 <w:lang w:val="en-US"/>
               </w:rPr>
               <w:t xml:space="preserve"> </w:t>
             </w:r>
-            <w:proofErr w:type="spellStart"/>
-            <w:r>
-              <w:rPr>
-                <w:lang w:val="en-US"/>
-              </w:rPr>
-              <w:t>login&amp;password</w:t>
-            </w:r>
-            <w:proofErr w:type="spellEnd"/>
-          </w:p>
-        </w:tc>
-        <w:tc>
-          <w:tcPr>
-            <w:tcW w:w="1605" w:type="dxa"/>
-          </w:tcPr>
-          <w:p>
-            <w:pPr>
-              <w:cnfStyle w:val="000000000000" w:firstRow="0" w:lastRow="0" w:firstColumn="0" w:lastColumn="0" w:oddVBand="0" w:evenVBand="0" w:oddHBand="0" w:evenHBand="0" w:firstRowFirstColumn="0" w:firstRowLastColumn="0" w:lastRowFirstColumn="0" w:lastRowLastColumn="0"/>
-              <w:rPr>
-                <w:lang w:val="en-US"/>
-              </w:rPr>
-            </w:pPr>
-            <w:r>
-              <w:rPr>
-                <w:lang w:val="en-US"/>
-              </w:rPr>
-              <w:t>HTTP 200 OK</w:t>
-            </w:r>
-          </w:p>
-        </w:tc>
-        <w:tc>
-          <w:tcPr>
-            <w:tcW w:w="1605" w:type="dxa"/>
-          </w:tcPr>
-          <w:p>
-            <w:pPr>
-              <w:cnfStyle w:val="000000000000" w:firstRow="0" w:lastRow="0" w:firstColumn="0" w:lastColumn="0" w:oddVBand="0" w:evenVBand="0" w:oddHBand="0" w:evenHBand="0" w:firstRowFirstColumn="0" w:firstRowLastColumn="0" w:lastRowFirstColumn="0" w:lastRowLastColumn="0"/>
-              <w:rPr>
-                <w:lang w:val="en-US"/>
-              </w:rPr>
-            </w:pPr>
-            <w:r>
-              <w:rPr>
-                <w:lang w:val="en-US"/>
-              </w:rPr>
-              <w:t>401 UNAUTHORIZED</w:t>
-            </w:r>
-          </w:p>
-        </w:tc>
-        <w:tc>
-          <w:tcPr>
-            <w:tcW w:w="1605" w:type="dxa"/>
-          </w:tcPr>
-          <w:p>
-            <w:pPr>
-              <w:cnfStyle w:val="000000000000" w:firstRow="0" w:lastRow="0" w:firstColumn="0" w:lastColumn="0" w:oddVBand="0" w:evenVBand="0" w:oddHBand="0" w:evenHBand="0" w:firstRowFirstColumn="0" w:firstRowLastColumn="0" w:lastRowFirstColumn="0" w:lastRowLastColumn="0"/>
-              <w:rPr>
-                <w:lang w:val="en-US"/>
-              </w:rPr>
-            </w:pPr>
-            <w:r>
-              <w:rPr>
-                <w:lang w:val="en-US"/>
-              </w:rPr>
-              <w:t>Returns true/false</w:t>
-            </w:r>
-            <w:r>
-              <w:rPr>
-                <w:lang w:val="en-US"/>
-              </w:rPr>
-              <w:t xml:space="preserve"> </w:t>
-            </w:r>
-            <w:r>
-              <w:rPr>
-                <w:lang w:val="en-US"/>
-              </w:rPr>
-              <w:t xml:space="preserve">on user login. Content type: </w:t>
-            </w:r>
-            <w:r>
-              <w:rPr>
-                <w:lang w:val="en-US"/>
-              </w:rPr>
-              <w:lastRenderedPageBreak/>
-              <w:t>application/x-www-form-</w:t>
-            </w:r>
-            <w:proofErr w:type="spellStart"/>
-            <w:r>
-              <w:rPr>
-                <w:lang w:val="en-US"/>
-              </w:rPr>
-              <w:t>urlencoded</w:t>
-            </w:r>
-            <w:proofErr w:type="spellEnd"/>
-          </w:p>
-        </w:tc>
-        <w:bookmarkStart w:id="0" w:name="_GoBack"/>
-        <w:bookmarkEnd w:id="0"/>
+            <w:r>
+              <w:rPr>
+                <w:lang w:val="en-US"/>
+              </w:rPr>
+              <w:t xml:space="preserve">on user login. </w:t>
+            </w:r>
+          </w:p>
+        </w:tc>
       </w:tr>
     </w:tbl>
     <w:p>
@@ -1656,27 +1642,7 @@
           <w:szCs w:val="24"/>
           <w:lang w:val="en-US" w:eastAsia="fi-FI"/>
         </w:rPr>
-        <w:t xml:space="preserve">To Create a </w:t>
-      </w:r>
-      <w:proofErr w:type="gramStart"/>
-      <w:r>
-        <w:rPr>
-          <w:rFonts w:ascii="Times New Roman" w:eastAsia="Times New Roman" w:hAnsi="Times New Roman" w:cs="Times New Roman"/>
-          <w:sz w:val="24"/>
-          <w:szCs w:val="24"/>
-          <w:lang w:val="en-US" w:eastAsia="fi-FI"/>
-        </w:rPr>
-        <w:t>resource :</w:t>
-      </w:r>
-      <w:proofErr w:type="gramEnd"/>
-      <w:r>
-        <w:rPr>
-          <w:rFonts w:ascii="Times New Roman" w:eastAsia="Times New Roman" w:hAnsi="Times New Roman" w:cs="Times New Roman"/>
-          <w:sz w:val="24"/>
-          <w:szCs w:val="24"/>
-          <w:lang w:val="en-US" w:eastAsia="fi-FI"/>
-        </w:rPr>
-        <w:t xml:space="preserve"> HTTP POST should be used</w:t>
+        <w:t>To Create a resource : HTTP POST should be used</w:t>
       </w:r>
     </w:p>
     <w:p>
@@ -1700,27 +1666,7 @@
           <w:szCs w:val="24"/>
           <w:lang w:val="en-US" w:eastAsia="fi-FI"/>
         </w:rPr>
-        <w:t xml:space="preserve">To Retrieve a </w:t>
-      </w:r>
-      <w:proofErr w:type="gramStart"/>
-      <w:r>
-        <w:rPr>
-          <w:rFonts w:ascii="Times New Roman" w:eastAsia="Times New Roman" w:hAnsi="Times New Roman" w:cs="Times New Roman"/>
-          <w:sz w:val="24"/>
-          <w:szCs w:val="24"/>
-          <w:lang w:val="en-US" w:eastAsia="fi-FI"/>
-        </w:rPr>
-        <w:t>resource :</w:t>
-      </w:r>
-      <w:proofErr w:type="gramEnd"/>
-      <w:r>
-        <w:rPr>
-          <w:rFonts w:ascii="Times New Roman" w:eastAsia="Times New Roman" w:hAnsi="Times New Roman" w:cs="Times New Roman"/>
-          <w:sz w:val="24"/>
-          <w:szCs w:val="24"/>
-          <w:lang w:val="en-US" w:eastAsia="fi-FI"/>
-        </w:rPr>
-        <w:t xml:space="preserve"> HTTP GET should be used</w:t>
+        <w:t>To Retrieve a resource : HTTP GET should be used</w:t>
       </w:r>
     </w:p>
     <w:p>
@@ -1744,27 +1690,7 @@
           <w:szCs w:val="24"/>
           <w:lang w:val="en-US" w:eastAsia="fi-FI"/>
         </w:rPr>
-        <w:t xml:space="preserve">To Update a </w:t>
-      </w:r>
-      <w:proofErr w:type="gramStart"/>
-      <w:r>
-        <w:rPr>
-          <w:rFonts w:ascii="Times New Roman" w:eastAsia="Times New Roman" w:hAnsi="Times New Roman" w:cs="Times New Roman"/>
-          <w:sz w:val="24"/>
-          <w:szCs w:val="24"/>
-          <w:lang w:val="en-US" w:eastAsia="fi-FI"/>
-        </w:rPr>
-        <w:t>resource :</w:t>
-      </w:r>
-      <w:proofErr w:type="gramEnd"/>
-      <w:r>
-        <w:rPr>
-          <w:rFonts w:ascii="Times New Roman" w:eastAsia="Times New Roman" w:hAnsi="Times New Roman" w:cs="Times New Roman"/>
-          <w:sz w:val="24"/>
-          <w:szCs w:val="24"/>
-          <w:lang w:val="en-US" w:eastAsia="fi-FI"/>
-        </w:rPr>
-        <w:t xml:space="preserve"> HTTP PUT should be used</w:t>
+        <w:t>To Update a resource : HTTP PUT should be used</w:t>
       </w:r>
     </w:p>
     <w:p>
@@ -1788,27 +1714,7 @@
           <w:szCs w:val="24"/>
           <w:lang w:val="en-US" w:eastAsia="fi-FI"/>
         </w:rPr>
-        <w:t xml:space="preserve">To Delete a </w:t>
-      </w:r>
-      <w:proofErr w:type="gramStart"/>
-      <w:r>
-        <w:rPr>
-          <w:rFonts w:ascii="Times New Roman" w:eastAsia="Times New Roman" w:hAnsi="Times New Roman" w:cs="Times New Roman"/>
-          <w:sz w:val="24"/>
-          <w:szCs w:val="24"/>
-          <w:lang w:val="en-US" w:eastAsia="fi-FI"/>
-        </w:rPr>
-        <w:t>resource :</w:t>
-      </w:r>
-      <w:proofErr w:type="gramEnd"/>
-      <w:r>
-        <w:rPr>
-          <w:rFonts w:ascii="Times New Roman" w:eastAsia="Times New Roman" w:hAnsi="Times New Roman" w:cs="Times New Roman"/>
-          <w:sz w:val="24"/>
-          <w:szCs w:val="24"/>
-          <w:lang w:val="en-US" w:eastAsia="fi-FI"/>
-        </w:rPr>
-        <w:t xml:space="preserve"> HTTP DELETE should be used</w:t>
+        <w:t>To Delete a resource : HTTP DELETE should be used</w:t>
       </w:r>
     </w:p>
     <w:p>
@@ -1819,8 +1725,8 @@
       </w:pPr>
     </w:p>
     <w:sectPr>
-      <w:pgSz w:w="11906" w:h="16838"/>
-      <w:pgMar w:top="1417" w:right="1134" w:bottom="1417" w:left="1134" w:header="708" w:footer="708" w:gutter="0"/>
+      <w:pgSz w:w="16838" w:h="11906" w:orient="landscape"/>
+      <w:pgMar w:top="1134" w:right="1417" w:bottom="1134" w:left="1417" w:header="708" w:footer="708" w:gutter="0"/>
       <w:cols w:space="708"/>
       <w:docGrid w:linePitch="360"/>
     </w:sectPr>

</xml_diff>

<commit_message>
Removed unused imports, updated documents
</commit_message>
<xml_diff>
--- a/documents/readme.docx
+++ b/documents/readme.docx
@@ -21,12 +21,12 @@
         <w:tblLook w:val="04A0" w:firstRow="1" w:lastRow="0" w:firstColumn="1" w:lastColumn="0" w:noHBand="0" w:noVBand="1"/>
       </w:tblPr>
       <w:tblGrid>
-        <w:gridCol w:w="1430"/>
-        <w:gridCol w:w="2874"/>
-        <w:gridCol w:w="5928"/>
-        <w:gridCol w:w="1455"/>
-        <w:gridCol w:w="1763"/>
-        <w:gridCol w:w="1637"/>
+        <w:gridCol w:w="1426"/>
+        <w:gridCol w:w="2867"/>
+        <w:gridCol w:w="5946"/>
+        <w:gridCol w:w="1452"/>
+        <w:gridCol w:w="1761"/>
+        <w:gridCol w:w="1635"/>
       </w:tblGrid>
       <w:tr>
         <w:trPr>
@@ -53,8 +53,18 @@
                 <w:szCs w:val="28"/>
                 <w:lang w:val="en-US"/>
               </w:rPr>
-              <w:t>Http Methdod</w:t>
-            </w:r>
+              <w:t xml:space="preserve">Http </w:t>
+            </w:r>
+            <w:proofErr w:type="spellStart"/>
+            <w:r>
+              <w:rPr>
+                <w:sz w:val="28"/>
+                <w:szCs w:val="28"/>
+                <w:lang w:val="en-US"/>
+              </w:rPr>
+              <w:t>Methdod</w:t>
+            </w:r>
+            <w:proofErr w:type="spellEnd"/>
           </w:p>
         </w:tc>
         <w:tc>
@@ -217,8 +227,16 @@
               <w:rPr>
                 <w:lang w:val="en-US"/>
               </w:rPr>
-              <w:t>/kyselyt</w:t>
-            </w:r>
+              <w:t>/</w:t>
+            </w:r>
+            <w:proofErr w:type="spellStart"/>
+            <w:r>
+              <w:rPr>
+                <w:lang w:val="en-US"/>
+              </w:rPr>
+              <w:t>kyselyt</w:t>
+            </w:r>
+            <w:proofErr w:type="spellEnd"/>
           </w:p>
         </w:tc>
         <w:tc>
@@ -350,11 +368,19 @@
               </w:rPr>
               <w:t>/</w:t>
             </w:r>
-            <w:r>
-              <w:rPr>
-                <w:lang w:val="en-US"/>
-              </w:rPr>
-              <w:t>kyselyt/deployed</w:t>
+            <w:proofErr w:type="spellStart"/>
+            <w:r>
+              <w:rPr>
+                <w:lang w:val="en-US"/>
+              </w:rPr>
+              <w:t>kyselyt</w:t>
+            </w:r>
+            <w:proofErr w:type="spellEnd"/>
+            <w:r>
+              <w:rPr>
+                <w:lang w:val="en-US"/>
+              </w:rPr>
+              <w:t>/deployed</w:t>
             </w:r>
           </w:p>
         </w:tc>
@@ -482,11 +508,19 @@
               </w:rPr>
               <w:t>/</w:t>
             </w:r>
-            <w:r>
-              <w:rPr>
-                <w:lang w:val="en-US"/>
-              </w:rPr>
-              <w:t>kyselyt/</w:t>
+            <w:proofErr w:type="spellStart"/>
+            <w:r>
+              <w:rPr>
+                <w:lang w:val="en-US"/>
+              </w:rPr>
+              <w:t>kyselyt</w:t>
+            </w:r>
+            <w:proofErr w:type="spellEnd"/>
+            <w:r>
+              <w:rPr>
+                <w:lang w:val="en-US"/>
+              </w:rPr>
+              <w:t>/</w:t>
             </w:r>
             <w:r>
               <w:rPr>
@@ -623,7 +657,21 @@
               <w:rPr>
                 <w:lang w:val="en-US"/>
               </w:rPr>
-              <w:t>/kyselyt/{id}</w:t>
+              <w:t>/</w:t>
+            </w:r>
+            <w:proofErr w:type="spellStart"/>
+            <w:r>
+              <w:rPr>
+                <w:lang w:val="en-US"/>
+              </w:rPr>
+              <w:t>kyselyt</w:t>
+            </w:r>
+            <w:proofErr w:type="spellEnd"/>
+            <w:r>
+              <w:rPr>
+                <w:lang w:val="en-US"/>
+              </w:rPr>
+              <w:t>/{id}</w:t>
             </w:r>
           </w:p>
         </w:tc>
@@ -749,7 +797,21 @@
               <w:rPr>
                 <w:lang w:val="en-US"/>
               </w:rPr>
-              <w:t>/kyselyt/{id}/deploy</w:t>
+              <w:t>/</w:t>
+            </w:r>
+            <w:proofErr w:type="spellStart"/>
+            <w:r>
+              <w:rPr>
+                <w:lang w:val="en-US"/>
+              </w:rPr>
+              <w:t>kyselyt</w:t>
+            </w:r>
+            <w:proofErr w:type="spellEnd"/>
+            <w:r>
+              <w:rPr>
+                <w:lang w:val="en-US"/>
+              </w:rPr>
+              <w:t>/{id}/deploy</w:t>
             </w:r>
           </w:p>
         </w:tc>
@@ -868,8 +930,30 @@
               <w:rPr>
                 <w:lang w:val="en-US"/>
               </w:rPr>
-              <w:t>/kyselyt/{id}/undeploy</w:t>
-            </w:r>
+              <w:t>/</w:t>
+            </w:r>
+            <w:proofErr w:type="spellStart"/>
+            <w:r>
+              <w:rPr>
+                <w:lang w:val="en-US"/>
+              </w:rPr>
+              <w:t>kyselyt</w:t>
+            </w:r>
+            <w:proofErr w:type="spellEnd"/>
+            <w:r>
+              <w:rPr>
+                <w:lang w:val="en-US"/>
+              </w:rPr>
+              <w:t>/{id}/</w:t>
+            </w:r>
+            <w:proofErr w:type="spellStart"/>
+            <w:r>
+              <w:rPr>
+                <w:lang w:val="en-US"/>
+              </w:rPr>
+              <w:t>undeploy</w:t>
+            </w:r>
+            <w:proofErr w:type="spellEnd"/>
           </w:p>
         </w:tc>
         <w:tc>
@@ -940,11 +1024,19 @@
                 <w:lang w:val="en-US"/>
               </w:rPr>
             </w:pPr>
-            <w:r>
-              <w:rPr>
-                <w:lang w:val="en-US"/>
-              </w:rPr>
-              <w:t>Undeploy questionnaire</w:t>
+            <w:proofErr w:type="spellStart"/>
+            <w:r>
+              <w:rPr>
+                <w:lang w:val="en-US"/>
+              </w:rPr>
+              <w:t>Undeploy</w:t>
+            </w:r>
+            <w:proofErr w:type="spellEnd"/>
+            <w:r>
+              <w:rPr>
+                <w:lang w:val="en-US"/>
+              </w:rPr>
+              <w:t xml:space="preserve"> questionnaire</w:t>
             </w:r>
           </w:p>
         </w:tc>
@@ -988,7 +1080,21 @@
               <w:rPr>
                 <w:lang w:val="en-US"/>
               </w:rPr>
-              <w:t>/vastaukset/{id}</w:t>
+              <w:t>/</w:t>
+            </w:r>
+            <w:proofErr w:type="spellStart"/>
+            <w:r>
+              <w:rPr>
+                <w:lang w:val="en-US"/>
+              </w:rPr>
+              <w:t>vastaukset</w:t>
+            </w:r>
+            <w:proofErr w:type="spellEnd"/>
+            <w:r>
+              <w:rPr>
+                <w:lang w:val="en-US"/>
+              </w:rPr>
+              <w:t>/{id}</w:t>
             </w:r>
           </w:p>
         </w:tc>
@@ -1107,7 +1213,21 @@
               <w:rPr>
                 <w:lang w:val="en-US"/>
               </w:rPr>
-              <w:t>/vastaukset/</w:t>
+              <w:t>/</w:t>
+            </w:r>
+            <w:proofErr w:type="spellStart"/>
+            <w:r>
+              <w:rPr>
+                <w:lang w:val="en-US"/>
+              </w:rPr>
+              <w:t>vastaukset</w:t>
+            </w:r>
+            <w:proofErr w:type="spellEnd"/>
+            <w:r>
+              <w:rPr>
+                <w:lang w:val="en-US"/>
+              </w:rPr>
+              <w:t>/</w:t>
             </w:r>
           </w:p>
         </w:tc>
@@ -1228,7 +1348,35 @@
               <w:rPr>
                 <w:lang w:val="en-US"/>
               </w:rPr>
-              <w:t>/kyselyt/{id}/lisaaVastaus/</w:t>
+              <w:t>/</w:t>
+            </w:r>
+            <w:proofErr w:type="spellStart"/>
+            <w:r>
+              <w:rPr>
+                <w:lang w:val="en-US"/>
+              </w:rPr>
+              <w:t>kyselyt</w:t>
+            </w:r>
+            <w:proofErr w:type="spellEnd"/>
+            <w:r>
+              <w:rPr>
+                <w:lang w:val="en-US"/>
+              </w:rPr>
+              <w:t>/{id}/</w:t>
+            </w:r>
+            <w:proofErr w:type="spellStart"/>
+            <w:r>
+              <w:rPr>
+                <w:lang w:val="en-US"/>
+              </w:rPr>
+              <w:t>lisaaVastaus</w:t>
+            </w:r>
+            <w:proofErr w:type="spellEnd"/>
+            <w:r>
+              <w:rPr>
+                <w:lang w:val="en-US"/>
+              </w:rPr>
+              <w:t>/</w:t>
             </w:r>
           </w:p>
         </w:tc>
@@ -1264,10 +1412,10 @@
                   <v:path o:extrusionok="f" gradientshapeok="t" o:connecttype="rect"/>
                   <o:lock v:ext="edit" aspectratio="t"/>
                 </v:shapetype>
-                <v:shape id="_x0000_i1025" type="#_x0000_t75" style="width:283.5pt;height:93.75pt" o:ole="">
+                <v:shape id="_x0000_i1033" type="#_x0000_t75" style="width:283.5pt;height:93.75pt" o:ole="">
                   <v:imagedata r:id="rId5" o:title=""/>
                 </v:shape>
-                <o:OLEObject Type="Embed" ProgID="PBrush" ShapeID="_x0000_i1025" DrawAspect="Content" ObjectID="_1541401779" r:id="rId6"/>
+                <o:OLEObject Type="Embed" ProgID="PBrush" ShapeID="_x0000_i1033" DrawAspect="Content" ObjectID="_1541404634" r:id="rId6"/>
               </w:object>
             </w:r>
           </w:p>
@@ -1388,7 +1536,7 @@
                 <v:shape id="_x0000_i1034" type="#_x0000_t75" style="width:285.75pt;height:66.75pt" o:ole="">
                   <v:imagedata r:id="rId7" o:title=""/>
                 </v:shape>
-                <o:OLEObject Type="Embed" ProgID="PBrush" ShapeID="_x0000_i1034" DrawAspect="Content" ObjectID="_1541401780" r:id="rId8"/>
+                <o:OLEObject Type="Embed" ProgID="PBrush" ShapeID="_x0000_i1034" DrawAspect="Content" ObjectID="_1541404635" r:id="rId8"/>
               </w:object>
             </w:r>
           </w:p>
@@ -1466,7 +1614,148 @@
               </w:rPr>
               <w:t>Uses SHA 512 encryption</w:t>
             </w:r>
+          </w:p>
+        </w:tc>
+      </w:tr>
+      <w:tr>
+        <w:trPr>
+          <w:cnfStyle w:val="000000100000" w:firstRow="0" w:lastRow="0" w:firstColumn="0" w:lastColumn="0" w:oddVBand="0" w:evenVBand="0" w:oddHBand="1" w:evenHBand="0" w:firstRowFirstColumn="0" w:firstRowLastColumn="0" w:lastRowFirstColumn="0" w:lastRowLastColumn="0"/>
+          <w:trHeight w:val="1441"/>
+        </w:trPr>
+        <w:tc>
+          <w:tcPr>
+            <w:cnfStyle w:val="001000000000" w:firstRow="0" w:lastRow="0" w:firstColumn="1" w:lastColumn="0" w:oddVBand="0" w:evenVBand="0" w:oddHBand="0" w:evenHBand="0" w:firstRowFirstColumn="0" w:firstRowLastColumn="0" w:lastRowFirstColumn="0" w:lastRowLastColumn="0"/>
+            <w:tcW w:w="2097" w:type="dxa"/>
+          </w:tcPr>
+          <w:p>
+            <w:pPr>
+              <w:rPr>
+                <w:lang w:val="en-US"/>
+              </w:rPr>
+            </w:pPr>
+            <w:r>
+              <w:rPr>
+                <w:lang w:val="en-US"/>
+              </w:rPr>
+              <w:t>POST</w:t>
+            </w:r>
+          </w:p>
+        </w:tc>
+        <w:tc>
+          <w:tcPr>
+            <w:tcW w:w="4425" w:type="dxa"/>
+          </w:tcPr>
+          <w:p>
+            <w:pPr>
+              <w:cnfStyle w:val="000000100000" w:firstRow="0" w:lastRow="0" w:firstColumn="0" w:lastColumn="0" w:oddVBand="0" w:evenVBand="0" w:oddHBand="1" w:evenHBand="0" w:firstRowFirstColumn="0" w:firstRowLastColumn="0" w:lastRowFirstColumn="0" w:lastRowLastColumn="0"/>
+              <w:rPr>
+                <w:lang w:val="en-US"/>
+              </w:rPr>
+            </w:pPr>
+            <w:r>
+              <w:rPr>
+                <w:lang w:val="en-US"/>
+              </w:rPr>
+              <w:t>/</w:t>
+            </w:r>
+            <w:proofErr w:type="spellStart"/>
+            <w:r>
+              <w:rPr>
+                <w:lang w:val="en-US"/>
+              </w:rPr>
+              <w:t>kyselyt</w:t>
+            </w:r>
+            <w:proofErr w:type="spellEnd"/>
+            <w:r>
+              <w:rPr>
+                <w:lang w:val="en-US"/>
+              </w:rPr>
+              <w:t>/{id}/</w:t>
+            </w:r>
+            <w:proofErr w:type="spellStart"/>
+            <w:r>
+              <w:rPr>
+                <w:lang w:val="en-US"/>
+              </w:rPr>
+              <w:t>lisaaKysymys</w:t>
+            </w:r>
+            <w:proofErr w:type="spellEnd"/>
+          </w:p>
+        </w:tc>
+        <w:tc>
+          <w:tcPr>
+            <w:tcW w:w="2174" w:type="dxa"/>
+          </w:tcPr>
+          <w:p>
+            <w:pPr>
+              <w:cnfStyle w:val="000000100000" w:firstRow="0" w:lastRow="0" w:firstColumn="0" w:lastColumn="0" w:oddVBand="0" w:evenVBand="0" w:oddHBand="1" w:evenHBand="0" w:firstRowFirstColumn="0" w:firstRowLastColumn="0" w:lastRowFirstColumn="0" w:lastRowLastColumn="0"/>
+            </w:pPr>
+            <w:r>
+              <w:object w:dxaOrig="5730" w:dyaOrig="2295">
+                <v:shape id="_x0000_i1035" type="#_x0000_t75" style="width:286.5pt;height:114.75pt" o:ole="">
+                  <v:imagedata r:id="rId9" o:title=""/>
+                </v:shape>
+                <o:OLEObject Type="Embed" ProgID="PBrush" ShapeID="_x0000_i1035" DrawAspect="Content" ObjectID="_1541404636" r:id="rId10"/>
+              </w:object>
+            </w:r>
+          </w:p>
+        </w:tc>
+        <w:tc>
+          <w:tcPr>
+            <w:tcW w:w="2098" w:type="dxa"/>
+          </w:tcPr>
+          <w:p>
+            <w:pPr>
+              <w:cnfStyle w:val="000000100000" w:firstRow="0" w:lastRow="0" w:firstColumn="0" w:lastColumn="0" w:oddVBand="0" w:evenVBand="0" w:oddHBand="1" w:evenHBand="0" w:firstRowFirstColumn="0" w:firstRowLastColumn="0" w:lastRowFirstColumn="0" w:lastRowLastColumn="0"/>
+              <w:rPr>
+                <w:lang w:val="en-US"/>
+              </w:rPr>
+            </w:pPr>
+            <w:r>
+              <w:rPr>
+                <w:lang w:val="en-US"/>
+              </w:rPr>
+              <w:t>HTTP 200 OK</w:t>
+            </w:r>
+          </w:p>
+        </w:tc>
+        <w:tc>
+          <w:tcPr>
+            <w:tcW w:w="2195" w:type="dxa"/>
+          </w:tcPr>
+          <w:p>
+            <w:pPr>
+              <w:cnfStyle w:val="000000100000" w:firstRow="0" w:lastRow="0" w:firstColumn="0" w:lastColumn="0" w:oddVBand="0" w:evenVBand="0" w:oddHBand="1" w:evenHBand="0" w:firstRowFirstColumn="0" w:firstRowLastColumn="0" w:lastRowFirstColumn="0" w:lastRowLastColumn="0"/>
+              <w:rPr>
+                <w:lang w:val="en-US"/>
+              </w:rPr>
+            </w:pPr>
+            <w:r>
+              <w:rPr>
+                <w:lang w:val="en-US"/>
+              </w:rPr>
+              <w:t>HTTP 405, METHOD NOT SUPPORTED</w:t>
+            </w:r>
+          </w:p>
+        </w:tc>
+        <w:tc>
+          <w:tcPr>
+            <w:tcW w:w="2098" w:type="dxa"/>
+          </w:tcPr>
+          <w:p>
+            <w:pPr>
+              <w:cnfStyle w:val="000000100000" w:firstRow="0" w:lastRow="0" w:firstColumn="0" w:lastColumn="0" w:oddVBand="0" w:evenVBand="0" w:oddHBand="1" w:evenHBand="0" w:firstRowFirstColumn="0" w:firstRowLastColumn="0" w:lastRowFirstColumn="0" w:lastRowLastColumn="0"/>
+              <w:rPr>
+                <w:lang w:val="en-US"/>
+              </w:rPr>
+            </w:pPr>
             <w:bookmarkStart w:id="0" w:name="_GoBack"/>
+            <w:r>
+              <w:rPr>
+                <w:lang w:val="en-US"/>
+              </w:rPr>
+              <w:t>Insert new question to questionnaire</w:t>
+            </w:r>
             <w:bookmarkEnd w:id="0"/>
           </w:p>
         </w:tc>

</xml_diff>

<commit_message>
Kyselyn lisäysominaisuus, päivitetty REST html ja readme
</commit_message>
<xml_diff>
--- a/documents/readme.docx
+++ b/documents/readme.docx
@@ -21,12 +21,12 @@
         <w:tblLook w:val="04A0" w:firstRow="1" w:lastRow="0" w:firstColumn="1" w:lastColumn="0" w:noHBand="0" w:noVBand="1"/>
       </w:tblPr>
       <w:tblGrid>
-        <w:gridCol w:w="1426"/>
-        <w:gridCol w:w="2867"/>
-        <w:gridCol w:w="5946"/>
-        <w:gridCol w:w="1452"/>
-        <w:gridCol w:w="1761"/>
-        <w:gridCol w:w="1635"/>
+        <w:gridCol w:w="1390"/>
+        <w:gridCol w:w="2780"/>
+        <w:gridCol w:w="6156"/>
+        <w:gridCol w:w="1416"/>
+        <w:gridCol w:w="1736"/>
+        <w:gridCol w:w="1609"/>
       </w:tblGrid>
       <w:tr>
         <w:trPr>
@@ -1412,10 +1412,10 @@
                   <v:path o:extrusionok="f" gradientshapeok="t" o:connecttype="rect"/>
                   <o:lock v:ext="edit" aspectratio="t"/>
                 </v:shapetype>
-                <v:shape id="_x0000_i1033" type="#_x0000_t75" style="width:283.5pt;height:93.75pt" o:ole="">
+                <v:shape id="_x0000_i1025" type="#_x0000_t75" style="width:283.5pt;height:93.75pt" o:ole="">
                   <v:imagedata r:id="rId5" o:title=""/>
                 </v:shape>
-                <o:OLEObject Type="Embed" ProgID="PBrush" ShapeID="_x0000_i1033" DrawAspect="Content" ObjectID="_1541404634" r:id="rId6"/>
+                <o:OLEObject Type="Embed" ProgID="PBrush" ShapeID="_x0000_i1025" DrawAspect="Content" ObjectID="_1541585567" r:id="rId6"/>
               </w:object>
             </w:r>
           </w:p>
@@ -1533,10 +1533,10 @@
             </w:pPr>
             <w:r>
               <w:object w:dxaOrig="10020" w:dyaOrig="2340">
-                <v:shape id="_x0000_i1034" type="#_x0000_t75" style="width:285.75pt;height:66.75pt" o:ole="">
+                <v:shape id="_x0000_i1026" type="#_x0000_t75" style="width:285.75pt;height:66.75pt" o:ole="">
                   <v:imagedata r:id="rId7" o:title=""/>
                 </v:shape>
-                <o:OLEObject Type="Embed" ProgID="PBrush" ShapeID="_x0000_i1034" DrawAspect="Content" ObjectID="_1541404635" r:id="rId8"/>
+                <o:OLEObject Type="Embed" ProgID="PBrush" ShapeID="_x0000_i1026" DrawAspect="Content" ObjectID="_1541585568" r:id="rId8"/>
               </w:object>
             </w:r>
           </w:p>
@@ -1692,10 +1692,10 @@
             </w:pPr>
             <w:r>
               <w:object w:dxaOrig="5730" w:dyaOrig="2295">
-                <v:shape id="_x0000_i1035" type="#_x0000_t75" style="width:286.5pt;height:114.75pt" o:ole="">
+                <v:shape id="_x0000_i1027" type="#_x0000_t75" style="width:286.5pt;height:114.75pt" o:ole="">
                   <v:imagedata r:id="rId9" o:title=""/>
                 </v:shape>
-                <o:OLEObject Type="Embed" ProgID="PBrush" ShapeID="_x0000_i1035" DrawAspect="Content" ObjectID="_1541404636" r:id="rId10"/>
+                <o:OLEObject Type="Embed" ProgID="PBrush" ShapeID="_x0000_i1027" DrawAspect="Content" ObjectID="_1541585569" r:id="rId10"/>
               </w:object>
             </w:r>
           </w:p>
@@ -1749,13 +1749,186 @@
                 <w:lang w:val="en-US"/>
               </w:rPr>
             </w:pPr>
+            <w:r>
+              <w:rPr>
+                <w:lang w:val="en-US"/>
+              </w:rPr>
+              <w:t>Insert new question to questionnaire</w:t>
+            </w:r>
+          </w:p>
+        </w:tc>
+      </w:tr>
+      <w:tr>
+        <w:trPr>
+          <w:trHeight w:val="1441"/>
+        </w:trPr>
+        <w:tc>
+          <w:tcPr>
+            <w:cnfStyle w:val="001000000000" w:firstRow="0" w:lastRow="0" w:firstColumn="1" w:lastColumn="0" w:oddVBand="0" w:evenVBand="0" w:oddHBand="0" w:evenHBand="0" w:firstRowFirstColumn="0" w:firstRowLastColumn="0" w:lastRowFirstColumn="0" w:lastRowLastColumn="0"/>
+            <w:tcW w:w="2097" w:type="dxa"/>
+          </w:tcPr>
+          <w:p>
+            <w:pPr>
+              <w:rPr>
+                <w:lang w:val="en-US"/>
+              </w:rPr>
+            </w:pPr>
+            <w:r>
+              <w:rPr>
+                <w:lang w:val="en-US"/>
+              </w:rPr>
+              <w:t>POST</w:t>
+            </w:r>
+          </w:p>
+        </w:tc>
+        <w:tc>
+          <w:tcPr>
+            <w:tcW w:w="4425" w:type="dxa"/>
+          </w:tcPr>
+          <w:p>
+            <w:pPr>
+              <w:cnfStyle w:val="000000000000" w:firstRow="0" w:lastRow="0" w:firstColumn="0" w:lastColumn="0" w:oddVBand="0" w:evenVBand="0" w:oddHBand="0" w:evenHBand="0" w:firstRowFirstColumn="0" w:firstRowLastColumn="0" w:lastRowFirstColumn="0" w:lastRowLastColumn="0"/>
+              <w:rPr>
+                <w:lang w:val="en-US"/>
+              </w:rPr>
+            </w:pPr>
+            <w:r>
+              <w:rPr>
+                <w:lang w:val="en-US"/>
+              </w:rPr>
+              <w:t>/</w:t>
+            </w:r>
+            <w:proofErr w:type="spellStart"/>
+            <w:r>
+              <w:rPr>
+                <w:lang w:val="en-US"/>
+              </w:rPr>
+              <w:t>kyselyt</w:t>
+            </w:r>
+            <w:proofErr w:type="spellEnd"/>
+            <w:r>
+              <w:rPr>
+                <w:lang w:val="en-US"/>
+              </w:rPr>
+              <w:t>/</w:t>
+            </w:r>
+            <w:proofErr w:type="spellStart"/>
+            <w:r>
+              <w:rPr>
+                <w:lang w:val="en-US"/>
+              </w:rPr>
+              <w:t>lisaaKysely</w:t>
+            </w:r>
+            <w:proofErr w:type="spellEnd"/>
+          </w:p>
+        </w:tc>
+        <w:tc>
+          <w:tcPr>
+            <w:tcW w:w="2174" w:type="dxa"/>
+          </w:tcPr>
+          <w:p>
+            <w:pPr>
+              <w:cnfStyle w:val="000000000000" w:firstRow="0" w:lastRow="0" w:firstColumn="0" w:lastColumn="0" w:oddVBand="0" w:evenVBand="0" w:oddHBand="0" w:evenHBand="0" w:firstRowFirstColumn="0" w:firstRowLastColumn="0" w:lastRowFirstColumn="0" w:lastRowLastColumn="0"/>
+            </w:pPr>
+            <w:r>
+              <w:rPr>
+                <w:noProof/>
+                <w:lang w:eastAsia="fi-FI"/>
+              </w:rPr>
+              <w:drawing>
+                <wp:inline distT="0" distB="0" distL="0" distR="0" wp14:anchorId="4540AB08" wp14:editId="032B7596">
+                  <wp:extent cx="3762375" cy="1495425"/>
+                  <wp:effectExtent l="0" t="0" r="9525" b="9525"/>
+                  <wp:docPr id="1" name="Picture 1"/>
+                  <wp:cNvGraphicFramePr>
+                    <a:graphicFrameLocks xmlns:a="http://schemas.openxmlformats.org/drawingml/2006/main" noChangeAspect="1"/>
+                  </wp:cNvGraphicFramePr>
+                  <a:graphic xmlns:a="http://schemas.openxmlformats.org/drawingml/2006/main">
+                    <a:graphicData uri="http://schemas.openxmlformats.org/drawingml/2006/picture">
+                      <pic:pic xmlns:pic="http://schemas.openxmlformats.org/drawingml/2006/picture">
+                        <pic:nvPicPr>
+                          <pic:cNvPr id="1" name=""/>
+                          <pic:cNvPicPr/>
+                        </pic:nvPicPr>
+                        <pic:blipFill>
+                          <a:blip r:embed="rId11"/>
+                          <a:stretch>
+                            <a:fillRect/>
+                          </a:stretch>
+                        </pic:blipFill>
+                        <pic:spPr>
+                          <a:xfrm>
+                            <a:off x="0" y="0"/>
+                            <a:ext cx="3762375" cy="1495425"/>
+                          </a:xfrm>
+                          <a:prstGeom prst="rect">
+                            <a:avLst/>
+                          </a:prstGeom>
+                        </pic:spPr>
+                      </pic:pic>
+                    </a:graphicData>
+                  </a:graphic>
+                </wp:inline>
+              </w:drawing>
+            </w:r>
+          </w:p>
+        </w:tc>
+        <w:tc>
+          <w:tcPr>
+            <w:tcW w:w="2098" w:type="dxa"/>
+          </w:tcPr>
+          <w:p>
+            <w:pPr>
+              <w:cnfStyle w:val="000000000000" w:firstRow="0" w:lastRow="0" w:firstColumn="0" w:lastColumn="0" w:oddVBand="0" w:evenVBand="0" w:oddHBand="0" w:evenHBand="0" w:firstRowFirstColumn="0" w:firstRowLastColumn="0" w:lastRowFirstColumn="0" w:lastRowLastColumn="0"/>
+              <w:rPr>
+                <w:lang w:val="en-US"/>
+              </w:rPr>
+            </w:pPr>
+            <w:r>
+              <w:rPr>
+                <w:lang w:val="en-US"/>
+              </w:rPr>
+              <w:t>HTTP 200 OK</w:t>
+            </w:r>
+          </w:p>
+        </w:tc>
+        <w:tc>
+          <w:tcPr>
+            <w:tcW w:w="2195" w:type="dxa"/>
+          </w:tcPr>
+          <w:p>
+            <w:pPr>
+              <w:cnfStyle w:val="000000000000" w:firstRow="0" w:lastRow="0" w:firstColumn="0" w:lastColumn="0" w:oddVBand="0" w:evenVBand="0" w:oddHBand="0" w:evenHBand="0" w:firstRowFirstColumn="0" w:firstRowLastColumn="0" w:lastRowFirstColumn="0" w:lastRowLastColumn="0"/>
+              <w:rPr>
+                <w:lang w:val="en-US"/>
+              </w:rPr>
+            </w:pPr>
+            <w:r>
+              <w:rPr>
+                <w:lang w:val="en-US"/>
+              </w:rPr>
+              <w:t>HTTP 405, METHOD NOT SUPPORTED</w:t>
+            </w:r>
+          </w:p>
+        </w:tc>
+        <w:tc>
+          <w:tcPr>
+            <w:tcW w:w="2098" w:type="dxa"/>
+          </w:tcPr>
+          <w:p>
+            <w:pPr>
+              <w:cnfStyle w:val="000000000000" w:firstRow="0" w:lastRow="0" w:firstColumn="0" w:lastColumn="0" w:oddVBand="0" w:evenVBand="0" w:oddHBand="0" w:evenHBand="0" w:firstRowFirstColumn="0" w:firstRowLastColumn="0" w:lastRowFirstColumn="0" w:lastRowLastColumn="0"/>
+              <w:rPr>
+                <w:lang w:val="en-US"/>
+              </w:rPr>
+            </w:pPr>
+            <w:r>
+              <w:rPr>
+                <w:lang w:val="en-US"/>
+              </w:rPr>
+              <w:t>Adds a new questionnaire</w:t>
+            </w:r>
             <w:bookmarkStart w:id="0" w:name="_GoBack"/>
-            <w:r>
-              <w:rPr>
-                <w:lang w:val="en-US"/>
-              </w:rPr>
-              <w:t>Insert new question to questionnaire</w:t>
-            </w:r>
             <w:bookmarkEnd w:id="0"/>
           </w:p>
         </w:tc>
@@ -1861,6 +2034,7 @@
           <w:szCs w:val="24"/>
           <w:lang w:val="en-US" w:eastAsia="fi-FI"/>
         </w:rPr>
+        <w:lastRenderedPageBreak/>
         <w:t>To Delete a resource : HTTP DELETE should be used</w:t>
       </w:r>
     </w:p>

</xml_diff>

<commit_message>
Päivitetty index.jsp ja readme.docx tiedostoihin Epun katastrofikoodi
</commit_message>
<xml_diff>
--- a/documents/readme.docx
+++ b/documents/readme.docx
@@ -9,12 +9,12 @@
         <w:tblLook w:val="04A0" w:firstRow="1" w:lastRow="0" w:firstColumn="1" w:lastColumn="0" w:noHBand="0" w:noVBand="1"/>
       </w:tblPr>
       <w:tblGrid>
-        <w:gridCol w:w="1392"/>
-        <w:gridCol w:w="2769"/>
-        <w:gridCol w:w="6156"/>
-        <w:gridCol w:w="1419"/>
-        <w:gridCol w:w="1739"/>
-        <w:gridCol w:w="1612"/>
+        <w:gridCol w:w="1379"/>
+        <w:gridCol w:w="3563"/>
+        <w:gridCol w:w="5461"/>
+        <w:gridCol w:w="1405"/>
+        <w:gridCol w:w="1677"/>
+        <w:gridCol w:w="1602"/>
       </w:tblGrid>
       <w:tr>
         <w:trPr>
@@ -41,18 +41,8 @@
                 <w:szCs w:val="28"/>
                 <w:lang w:val="en-US"/>
               </w:rPr>
-              <w:t xml:space="preserve">Http </w:t>
-            </w:r>
-            <w:proofErr w:type="spellStart"/>
-            <w:r>
-              <w:rPr>
-                <w:sz w:val="28"/>
-                <w:szCs w:val="28"/>
-                <w:lang w:val="en-US"/>
-              </w:rPr>
-              <w:t>Methdod</w:t>
-            </w:r>
-            <w:proofErr w:type="spellEnd"/>
+              <w:t>Http Methdod</w:t>
+            </w:r>
           </w:p>
         </w:tc>
         <w:tc>
@@ -215,16 +205,8 @@
               <w:rPr>
                 <w:lang w:val="en-US"/>
               </w:rPr>
-              <w:t>/</w:t>
-            </w:r>
-            <w:proofErr w:type="spellStart"/>
-            <w:r>
-              <w:rPr>
-                <w:lang w:val="en-US"/>
-              </w:rPr>
-              <w:t>kyselyt</w:t>
-            </w:r>
-            <w:proofErr w:type="spellEnd"/>
+              <w:t>/kyselyt</w:t>
+            </w:r>
           </w:p>
         </w:tc>
         <w:tc>
@@ -356,19 +338,11 @@
               </w:rPr>
               <w:t>/</w:t>
             </w:r>
-            <w:proofErr w:type="spellStart"/>
-            <w:r>
-              <w:rPr>
-                <w:lang w:val="en-US"/>
-              </w:rPr>
-              <w:t>kyselyt</w:t>
-            </w:r>
-            <w:proofErr w:type="spellEnd"/>
-            <w:r>
-              <w:rPr>
-                <w:lang w:val="en-US"/>
-              </w:rPr>
-              <w:t>/deployed</w:t>
+            <w:r>
+              <w:rPr>
+                <w:lang w:val="en-US"/>
+              </w:rPr>
+              <w:t>kyselyt/deployed</w:t>
             </w:r>
           </w:p>
         </w:tc>
@@ -496,19 +470,11 @@
               </w:rPr>
               <w:t>/</w:t>
             </w:r>
-            <w:proofErr w:type="spellStart"/>
-            <w:r>
-              <w:rPr>
-                <w:lang w:val="en-US"/>
-              </w:rPr>
-              <w:t>kyselyt</w:t>
-            </w:r>
-            <w:proofErr w:type="spellEnd"/>
-            <w:r>
-              <w:rPr>
-                <w:lang w:val="en-US"/>
-              </w:rPr>
-              <w:t>/</w:t>
+            <w:r>
+              <w:rPr>
+                <w:lang w:val="en-US"/>
+              </w:rPr>
+              <w:t>kyselyt/</w:t>
             </w:r>
             <w:r>
               <w:rPr>
@@ -645,21 +611,7 @@
               <w:rPr>
                 <w:lang w:val="en-US"/>
               </w:rPr>
-              <w:t>/</w:t>
-            </w:r>
-            <w:proofErr w:type="spellStart"/>
-            <w:r>
-              <w:rPr>
-                <w:lang w:val="en-US"/>
-              </w:rPr>
-              <w:t>kyselyt</w:t>
-            </w:r>
-            <w:proofErr w:type="spellEnd"/>
-            <w:r>
-              <w:rPr>
-                <w:lang w:val="en-US"/>
-              </w:rPr>
-              <w:t>/{id}</w:t>
+              <w:t>/kyselyt/{id}</w:t>
             </w:r>
           </w:p>
         </w:tc>
@@ -785,21 +737,7 @@
               <w:rPr>
                 <w:lang w:val="en-US"/>
               </w:rPr>
-              <w:t>/</w:t>
-            </w:r>
-            <w:proofErr w:type="spellStart"/>
-            <w:r>
-              <w:rPr>
-                <w:lang w:val="en-US"/>
-              </w:rPr>
-              <w:t>kyselyt</w:t>
-            </w:r>
-            <w:proofErr w:type="spellEnd"/>
-            <w:r>
-              <w:rPr>
-                <w:lang w:val="en-US"/>
-              </w:rPr>
-              <w:t>/{id}/deploy</w:t>
+              <w:t>/kyselyt/{id}/deploy</w:t>
             </w:r>
           </w:p>
         </w:tc>
@@ -918,30 +856,8 @@
               <w:rPr>
                 <w:lang w:val="en-US"/>
               </w:rPr>
-              <w:t>/</w:t>
-            </w:r>
-            <w:proofErr w:type="spellStart"/>
-            <w:r>
-              <w:rPr>
-                <w:lang w:val="en-US"/>
-              </w:rPr>
-              <w:t>kyselyt</w:t>
-            </w:r>
-            <w:proofErr w:type="spellEnd"/>
-            <w:r>
-              <w:rPr>
-                <w:lang w:val="en-US"/>
-              </w:rPr>
-              <w:t>/{id}/</w:t>
-            </w:r>
-            <w:proofErr w:type="spellStart"/>
-            <w:r>
-              <w:rPr>
-                <w:lang w:val="en-US"/>
-              </w:rPr>
-              <w:t>undeploy</w:t>
-            </w:r>
-            <w:proofErr w:type="spellEnd"/>
+              <w:t>/kyselyt/{id}/undeploy</w:t>
+            </w:r>
           </w:p>
         </w:tc>
         <w:tc>
@@ -1012,19 +928,252 @@
                 <w:lang w:val="en-US"/>
               </w:rPr>
             </w:pPr>
-            <w:proofErr w:type="spellStart"/>
-            <w:r>
-              <w:rPr>
-                <w:lang w:val="en-US"/>
-              </w:rPr>
-              <w:t>Undeploy</w:t>
-            </w:r>
-            <w:proofErr w:type="spellEnd"/>
-            <w:r>
-              <w:rPr>
-                <w:lang w:val="en-US"/>
-              </w:rPr>
-              <w:t xml:space="preserve"> questionnaire</w:t>
+            <w:r>
+              <w:rPr>
+                <w:lang w:val="en-US"/>
+              </w:rPr>
+              <w:t>Undeploy questionnaire</w:t>
+            </w:r>
+          </w:p>
+        </w:tc>
+      </w:tr>
+      <w:tr>
+        <w:trPr>
+          <w:cnfStyle w:val="000000100000" w:firstRow="0" w:lastRow="0" w:firstColumn="0" w:lastColumn="0" w:oddVBand="0" w:evenVBand="0" w:oddHBand="1" w:evenHBand="0" w:firstRowFirstColumn="0" w:firstRowLastColumn="0" w:lastRowFirstColumn="0" w:lastRowLastColumn="0"/>
+          <w:trHeight w:val="415"/>
+        </w:trPr>
+        <w:tc>
+          <w:tcPr>
+            <w:cnfStyle w:val="001000000000" w:firstRow="0" w:lastRow="0" w:firstColumn="1" w:lastColumn="0" w:oddVBand="0" w:evenVBand="0" w:oddHBand="0" w:evenHBand="0" w:firstRowFirstColumn="0" w:firstRowLastColumn="0" w:lastRowFirstColumn="0" w:lastRowLastColumn="0"/>
+            <w:tcW w:w="1392" w:type="dxa"/>
+          </w:tcPr>
+          <w:p>
+            <w:pPr>
+              <w:rPr>
+                <w:lang w:val="en-US"/>
+              </w:rPr>
+            </w:pPr>
+            <w:r>
+              <w:rPr>
+                <w:lang w:val="en-US"/>
+              </w:rPr>
+              <w:t>POST</w:t>
+            </w:r>
+          </w:p>
+        </w:tc>
+        <w:tc>
+          <w:tcPr>
+            <w:tcW w:w="2769" w:type="dxa"/>
+          </w:tcPr>
+          <w:p>
+            <w:pPr>
+              <w:cnfStyle w:val="000000100000" w:firstRow="0" w:lastRow="0" w:firstColumn="0" w:lastColumn="0" w:oddVBand="0" w:evenVBand="0" w:oddHBand="1" w:evenHBand="0" w:firstRowFirstColumn="0" w:firstRowLastColumn="0" w:lastRowFirstColumn="0" w:lastRowLastColumn="0"/>
+              <w:rPr>
+                <w:lang w:val="en-US"/>
+              </w:rPr>
+            </w:pPr>
+            <w:r>
+              <w:rPr>
+                <w:lang w:val="en-US"/>
+              </w:rPr>
+              <w:t>/kyselyt/kysymys/{id}/pakollinen</w:t>
+            </w:r>
+          </w:p>
+        </w:tc>
+        <w:tc>
+          <w:tcPr>
+            <w:tcW w:w="6156" w:type="dxa"/>
+          </w:tcPr>
+          <w:p>
+            <w:pPr>
+              <w:cnfStyle w:val="000000100000" w:firstRow="0" w:lastRow="0" w:firstColumn="0" w:lastColumn="0" w:oddVBand="0" w:evenVBand="0" w:oddHBand="1" w:evenHBand="0" w:firstRowFirstColumn="0" w:firstRowLastColumn="0" w:lastRowFirstColumn="0" w:lastRowLastColumn="0"/>
+              <w:rPr>
+                <w:lang w:val="en-US"/>
+              </w:rPr>
+            </w:pPr>
+            <w:r>
+              <w:rPr>
+                <w:lang w:val="en-US"/>
+              </w:rPr>
+              <w:t>Question ID</w:t>
+            </w:r>
+          </w:p>
+        </w:tc>
+        <w:tc>
+          <w:tcPr>
+            <w:tcW w:w="1419" w:type="dxa"/>
+          </w:tcPr>
+          <w:p>
+            <w:pPr>
+              <w:cnfStyle w:val="000000100000" w:firstRow="0" w:lastRow="0" w:firstColumn="0" w:lastColumn="0" w:oddVBand="0" w:evenVBand="0" w:oddHBand="1" w:evenHBand="0" w:firstRowFirstColumn="0" w:firstRowLastColumn="0" w:lastRowFirstColumn="0" w:lastRowLastColumn="0"/>
+              <w:rPr>
+                <w:lang w:val="en-US"/>
+              </w:rPr>
+            </w:pPr>
+            <w:r>
+              <w:rPr>
+                <w:lang w:val="en-US"/>
+              </w:rPr>
+              <w:t>HTTP 200 OK</w:t>
+            </w:r>
+          </w:p>
+        </w:tc>
+        <w:tc>
+          <w:tcPr>
+            <w:tcW w:w="1739" w:type="dxa"/>
+          </w:tcPr>
+          <w:p>
+            <w:pPr>
+              <w:cnfStyle w:val="000000100000" w:firstRow="0" w:lastRow="0" w:firstColumn="0" w:lastColumn="0" w:oddVBand="0" w:evenVBand="0" w:oddHBand="1" w:evenHBand="0" w:firstRowFirstColumn="0" w:firstRowLastColumn="0" w:lastRowFirstColumn="0" w:lastRowLastColumn="0"/>
+              <w:rPr>
+                <w:lang w:val="en-US"/>
+              </w:rPr>
+            </w:pPr>
+            <w:r>
+              <w:rPr>
+                <w:lang w:val="en-US"/>
+              </w:rPr>
+              <w:t>HTTP 404, NOT FOUND</w:t>
+            </w:r>
+          </w:p>
+        </w:tc>
+        <w:tc>
+          <w:tcPr>
+            <w:tcW w:w="1612" w:type="dxa"/>
+          </w:tcPr>
+          <w:p>
+            <w:pPr>
+              <w:cnfStyle w:val="000000100000" w:firstRow="0" w:lastRow="0" w:firstColumn="0" w:lastColumn="0" w:oddVBand="0" w:evenVBand="0" w:oddHBand="1" w:evenHBand="0" w:firstRowFirstColumn="0" w:firstRowLastColumn="0" w:lastRowFirstColumn="0" w:lastRowLastColumn="0"/>
+              <w:rPr>
+                <w:lang w:val="en-US"/>
+              </w:rPr>
+            </w:pPr>
+            <w:r>
+              <w:rPr>
+                <w:lang w:val="en-US"/>
+              </w:rPr>
+              <w:t>Compulsory question</w:t>
+            </w:r>
+            <w:bookmarkStart w:id="0" w:name="_GoBack"/>
+            <w:bookmarkEnd w:id="0"/>
+          </w:p>
+        </w:tc>
+      </w:tr>
+      <w:tr>
+        <w:trPr>
+          <w:trHeight w:val="415"/>
+        </w:trPr>
+        <w:tc>
+          <w:tcPr>
+            <w:cnfStyle w:val="001000000000" w:firstRow="0" w:lastRow="0" w:firstColumn="1" w:lastColumn="0" w:oddVBand="0" w:evenVBand="0" w:oddHBand="0" w:evenHBand="0" w:firstRowFirstColumn="0" w:firstRowLastColumn="0" w:lastRowFirstColumn="0" w:lastRowLastColumn="0"/>
+            <w:tcW w:w="1392" w:type="dxa"/>
+          </w:tcPr>
+          <w:p>
+            <w:pPr>
+              <w:rPr>
+                <w:lang w:val="en-US"/>
+              </w:rPr>
+            </w:pPr>
+            <w:r>
+              <w:rPr>
+                <w:lang w:val="en-US"/>
+              </w:rPr>
+              <w:t>DELETE</w:t>
+            </w:r>
+          </w:p>
+        </w:tc>
+        <w:tc>
+          <w:tcPr>
+            <w:tcW w:w="2769" w:type="dxa"/>
+          </w:tcPr>
+          <w:p>
+            <w:pPr>
+              <w:cnfStyle w:val="000000000000" w:firstRow="0" w:lastRow="0" w:firstColumn="0" w:lastColumn="0" w:oddVBand="0" w:evenVBand="0" w:oddHBand="0" w:evenHBand="0" w:firstRowFirstColumn="0" w:firstRowLastColumn="0" w:lastRowFirstColumn="0" w:lastRowLastColumn="0"/>
+              <w:rPr>
+                <w:lang w:val="en-US"/>
+              </w:rPr>
+            </w:pPr>
+            <w:r>
+              <w:rPr>
+                <w:lang w:val="en-US"/>
+              </w:rPr>
+              <w:t>/kyselyt/kysymys/{id}/vapaaehtoinen</w:t>
+            </w:r>
+          </w:p>
+        </w:tc>
+        <w:tc>
+          <w:tcPr>
+            <w:tcW w:w="6156" w:type="dxa"/>
+          </w:tcPr>
+          <w:p>
+            <w:pPr>
+              <w:cnfStyle w:val="000000000000" w:firstRow="0" w:lastRow="0" w:firstColumn="0" w:lastColumn="0" w:oddVBand="0" w:evenVBand="0" w:oddHBand="0" w:evenHBand="0" w:firstRowFirstColumn="0" w:firstRowLastColumn="0" w:lastRowFirstColumn="0" w:lastRowLastColumn="0"/>
+              <w:rPr>
+                <w:lang w:val="en-US"/>
+              </w:rPr>
+            </w:pPr>
+            <w:r>
+              <w:rPr>
+                <w:lang w:val="en-US"/>
+              </w:rPr>
+              <w:t>Question ID</w:t>
+            </w:r>
+          </w:p>
+        </w:tc>
+        <w:tc>
+          <w:tcPr>
+            <w:tcW w:w="1419" w:type="dxa"/>
+          </w:tcPr>
+          <w:p>
+            <w:pPr>
+              <w:cnfStyle w:val="000000000000" w:firstRow="0" w:lastRow="0" w:firstColumn="0" w:lastColumn="0" w:oddVBand="0" w:evenVBand="0" w:oddHBand="0" w:evenHBand="0" w:firstRowFirstColumn="0" w:firstRowLastColumn="0" w:lastRowFirstColumn="0" w:lastRowLastColumn="0"/>
+              <w:rPr>
+                <w:lang w:val="en-US"/>
+              </w:rPr>
+            </w:pPr>
+            <w:r>
+              <w:rPr>
+                <w:lang w:val="en-US"/>
+              </w:rPr>
+              <w:t>HTTP 200 OK</w:t>
+            </w:r>
+          </w:p>
+        </w:tc>
+        <w:tc>
+          <w:tcPr>
+            <w:tcW w:w="1739" w:type="dxa"/>
+          </w:tcPr>
+          <w:p>
+            <w:pPr>
+              <w:cnfStyle w:val="000000000000" w:firstRow="0" w:lastRow="0" w:firstColumn="0" w:lastColumn="0" w:oddVBand="0" w:evenVBand="0" w:oddHBand="0" w:evenHBand="0" w:firstRowFirstColumn="0" w:firstRowLastColumn="0" w:lastRowFirstColumn="0" w:lastRowLastColumn="0"/>
+              <w:rPr>
+                <w:lang w:val="en-US"/>
+              </w:rPr>
+            </w:pPr>
+            <w:r>
+              <w:rPr>
+                <w:lang w:val="en-US"/>
+              </w:rPr>
+              <w:t>HTTP 404, NOT FOUND</w:t>
+            </w:r>
+          </w:p>
+        </w:tc>
+        <w:tc>
+          <w:tcPr>
+            <w:tcW w:w="1612" w:type="dxa"/>
+          </w:tcPr>
+          <w:p>
+            <w:pPr>
+              <w:cnfStyle w:val="000000000000" w:firstRow="0" w:lastRow="0" w:firstColumn="0" w:lastColumn="0" w:oddVBand="0" w:evenVBand="0" w:oddHBand="0" w:evenHBand="0" w:firstRowFirstColumn="0" w:firstRowLastColumn="0" w:lastRowFirstColumn="0" w:lastRowLastColumn="0"/>
+              <w:rPr>
+                <w:lang w:val="en-US"/>
+              </w:rPr>
+            </w:pPr>
+            <w:r>
+              <w:rPr>
+                <w:lang w:val="en-US"/>
+              </w:rPr>
+              <w:t>Voluntary question</w:t>
             </w:r>
           </w:p>
         </w:tc>
@@ -1056,7 +1205,6 @@
           <w:lang w:val="en-US"/>
         </w:rPr>
       </w:pPr>
-      <w:proofErr w:type="spellStart"/>
       <w:r>
         <w:rPr>
           <w:lang w:val="en-US"/>
@@ -1064,7 +1212,6 @@
         <w:lastRenderedPageBreak/>
         <w:t>Vastaukset</w:t>
       </w:r>
-      <w:proofErr w:type="spellEnd"/>
     </w:p>
     <w:tbl>
       <w:tblPr>
@@ -1104,18 +1251,8 @@
                 <w:szCs w:val="28"/>
                 <w:lang w:val="en-US"/>
               </w:rPr>
-              <w:t xml:space="preserve">Http </w:t>
-            </w:r>
-            <w:proofErr w:type="spellStart"/>
-            <w:r>
-              <w:rPr>
-                <w:sz w:val="28"/>
-                <w:szCs w:val="28"/>
-                <w:lang w:val="en-US"/>
-              </w:rPr>
-              <w:t>Methdod</w:t>
-            </w:r>
-            <w:proofErr w:type="spellEnd"/>
+              <w:t>Http Methdod</w:t>
+            </w:r>
           </w:p>
         </w:tc>
         <w:tc>
@@ -1277,35 +1414,7 @@
               <w:rPr>
                 <w:lang w:val="en-US"/>
               </w:rPr>
-              <w:t>/</w:t>
-            </w:r>
-            <w:proofErr w:type="spellStart"/>
-            <w:r>
-              <w:rPr>
-                <w:lang w:val="en-US"/>
-              </w:rPr>
-              <w:t>kyselyt</w:t>
-            </w:r>
-            <w:proofErr w:type="spellEnd"/>
-            <w:r>
-              <w:rPr>
-                <w:lang w:val="en-US"/>
-              </w:rPr>
-              <w:t>/</w:t>
-            </w:r>
-            <w:proofErr w:type="spellStart"/>
-            <w:r>
-              <w:rPr>
-                <w:lang w:val="en-US"/>
-              </w:rPr>
-              <w:t>vastaukset</w:t>
-            </w:r>
-            <w:proofErr w:type="spellEnd"/>
-            <w:r>
-              <w:rPr>
-                <w:lang w:val="en-US"/>
-              </w:rPr>
-              <w:t>/{id}</w:t>
+              <w:t>/kyselyt/vastaukset/{id}</w:t>
             </w:r>
           </w:p>
         </w:tc>
@@ -1421,35 +1530,7 @@
               <w:rPr>
                 <w:lang w:val="en-US"/>
               </w:rPr>
-              <w:t>/</w:t>
-            </w:r>
-            <w:proofErr w:type="spellStart"/>
-            <w:r>
-              <w:rPr>
-                <w:lang w:val="en-US"/>
-              </w:rPr>
-              <w:t>kyselyt</w:t>
-            </w:r>
-            <w:proofErr w:type="spellEnd"/>
-            <w:r>
-              <w:rPr>
-                <w:lang w:val="en-US"/>
-              </w:rPr>
-              <w:t>/</w:t>
-            </w:r>
-            <w:proofErr w:type="spellStart"/>
-            <w:r>
-              <w:rPr>
-                <w:lang w:val="en-US"/>
-              </w:rPr>
-              <w:t>vastaukset</w:t>
-            </w:r>
-            <w:proofErr w:type="spellEnd"/>
-            <w:r>
-              <w:rPr>
-                <w:lang w:val="en-US"/>
-              </w:rPr>
-              <w:t>/</w:t>
+              <w:t>/kyselyt/vastaukset/</w:t>
             </w:r>
           </w:p>
         </w:tc>
@@ -1568,55 +1649,19 @@
               <w:rPr>
                 <w:lang w:val="en-US"/>
               </w:rPr>
-              <w:t>/</w:t>
-            </w:r>
-            <w:proofErr w:type="spellStart"/>
-            <w:r>
-              <w:rPr>
-                <w:lang w:val="en-US"/>
-              </w:rPr>
-              <w:t>kyselyt</w:t>
-            </w:r>
-            <w:proofErr w:type="spellEnd"/>
-            <w:r>
-              <w:rPr>
-                <w:lang w:val="en-US"/>
-              </w:rPr>
-              <w:t>/</w:t>
-            </w:r>
-            <w:proofErr w:type="spellStart"/>
-            <w:r>
-              <w:rPr>
-                <w:lang w:val="en-US"/>
-              </w:rPr>
-              <w:t>kysymys</w:t>
-            </w:r>
-            <w:proofErr w:type="spellEnd"/>
-            <w:r>
-              <w:rPr>
-                <w:lang w:val="en-US"/>
-              </w:rPr>
-              <w:t>/</w:t>
-            </w:r>
-            <w:r>
-              <w:rPr>
-                <w:lang w:val="en-US"/>
-              </w:rPr>
-              <w:t>{id}/</w:t>
-            </w:r>
-            <w:proofErr w:type="spellStart"/>
-            <w:r>
-              <w:rPr>
-                <w:lang w:val="en-US"/>
-              </w:rPr>
-              <w:t>lisaaVastaus</w:t>
-            </w:r>
-            <w:proofErr w:type="spellEnd"/>
-            <w:r>
-              <w:rPr>
-                <w:lang w:val="en-US"/>
-              </w:rPr>
-              <w:t>/</w:t>
+              <w:t>/kyselyt/</w:t>
+            </w:r>
+            <w:r>
+              <w:rPr>
+                <w:lang w:val="en-US"/>
+              </w:rPr>
+              <w:t>kysymys/</w:t>
+            </w:r>
+            <w:r>
+              <w:rPr>
+                <w:lang w:val="en-US"/>
+              </w:rPr>
+              <w:t>{id}/lisaaVastaus/</w:t>
             </w:r>
           </w:p>
         </w:tc>
@@ -1655,7 +1700,7 @@
                 <v:shape id="_x0000_i1025" type="#_x0000_t75" style="width:283.5pt;height:93.75pt" o:ole="">
                   <v:imagedata r:id="rId7" o:title=""/>
                 </v:shape>
-                <o:OLEObject Type="Embed" ProgID="PBrush" ShapeID="_x0000_i1025" DrawAspect="Content" ObjectID="_1542006886" r:id="rId8"/>
+                <o:OLEObject Type="Embed" ProgID="PBrush" ShapeID="_x0000_i1025" DrawAspect="Content" ObjectID="_1542011028" r:id="rId8"/>
               </w:object>
             </w:r>
           </w:p>
@@ -1721,8 +1766,6 @@
               </w:rPr>
               <w:t xml:space="preserve">QUESTION </w:t>
             </w:r>
-            <w:bookmarkStart w:id="0" w:name="_GoBack"/>
-            <w:bookmarkEnd w:id="0"/>
             <w:r>
               <w:rPr>
                 <w:lang w:val="en-US"/>
@@ -1805,18 +1848,8 @@
                 <w:szCs w:val="28"/>
                 <w:lang w:val="en-US"/>
               </w:rPr>
-              <w:t xml:space="preserve">Http </w:t>
-            </w:r>
-            <w:proofErr w:type="spellStart"/>
-            <w:r>
-              <w:rPr>
-                <w:sz w:val="28"/>
-                <w:szCs w:val="28"/>
-                <w:lang w:val="en-US"/>
-              </w:rPr>
-              <w:t>Methdod</w:t>
-            </w:r>
-            <w:proofErr w:type="spellEnd"/>
+              <w:t>Http Methdod</w:t>
+            </w:r>
           </w:p>
         </w:tc>
         <w:tc>
@@ -1998,7 +2031,7 @@
                 <v:shape id="_x0000_i1026" type="#_x0000_t75" style="width:285.75pt;height:66.75pt" o:ole="">
                   <v:imagedata r:id="rId9" o:title=""/>
                 </v:shape>
-                <o:OLEObject Type="Embed" ProgID="PBrush" ShapeID="_x0000_i1026" DrawAspect="Content" ObjectID="_1542006887" r:id="rId10"/>
+                <o:OLEObject Type="Embed" ProgID="PBrush" ShapeID="_x0000_i1026" DrawAspect="Content" ObjectID="_1542011029" r:id="rId10"/>
               </w:object>
             </w:r>
           </w:p>
@@ -2095,7 +2128,6 @@
           <w:lang w:val="en-US"/>
         </w:rPr>
       </w:pPr>
-      <w:proofErr w:type="spellStart"/>
       <w:r>
         <w:rPr>
           <w:lang w:val="en-US"/>
@@ -2103,7 +2135,6 @@
         <w:lastRenderedPageBreak/>
         <w:t>Lisääminen</w:t>
       </w:r>
-      <w:proofErr w:type="spellEnd"/>
     </w:p>
     <w:tbl>
       <w:tblPr>
@@ -2143,18 +2174,8 @@
                 <w:szCs w:val="28"/>
                 <w:lang w:val="en-US"/>
               </w:rPr>
-              <w:t xml:space="preserve">Http </w:t>
-            </w:r>
-            <w:proofErr w:type="spellStart"/>
-            <w:r>
-              <w:rPr>
-                <w:sz w:val="28"/>
-                <w:szCs w:val="28"/>
-                <w:lang w:val="en-US"/>
-              </w:rPr>
-              <w:t>Methdod</w:t>
-            </w:r>
-            <w:proofErr w:type="spellEnd"/>
+              <w:t>Http Methdod</w:t>
+            </w:r>
           </w:p>
         </w:tc>
         <w:tc>
@@ -2316,30 +2337,8 @@
               <w:rPr>
                 <w:lang w:val="en-US"/>
               </w:rPr>
-              <w:t>/</w:t>
-            </w:r>
-            <w:proofErr w:type="spellStart"/>
-            <w:r>
-              <w:rPr>
-                <w:lang w:val="en-US"/>
-              </w:rPr>
-              <w:t>kyselyt</w:t>
-            </w:r>
-            <w:proofErr w:type="spellEnd"/>
-            <w:r>
-              <w:rPr>
-                <w:lang w:val="en-US"/>
-              </w:rPr>
-              <w:t>/{id}/</w:t>
-            </w:r>
-            <w:proofErr w:type="spellStart"/>
-            <w:r>
-              <w:rPr>
-                <w:lang w:val="en-US"/>
-              </w:rPr>
-              <w:t>lisaaKysymys</w:t>
-            </w:r>
-            <w:proofErr w:type="spellEnd"/>
+              <w:t>/kyselyt/{id}/lisaaKysymys</w:t>
+            </w:r>
           </w:p>
         </w:tc>
         <w:tc>
@@ -2358,7 +2357,7 @@
                 <v:shape id="_x0000_i1027" type="#_x0000_t75" style="width:255pt;height:102pt" o:ole="">
                   <v:imagedata r:id="rId11" o:title=""/>
                 </v:shape>
-                <o:OLEObject Type="Embed" ProgID="PBrush" ShapeID="_x0000_i1027" DrawAspect="Content" ObjectID="_1542006888" r:id="rId12"/>
+                <o:OLEObject Type="Embed" ProgID="PBrush" ShapeID="_x0000_i1027" DrawAspect="Content" ObjectID="_1542011030" r:id="rId12"/>
               </w:object>
             </w:r>
           </w:p>
@@ -2456,30 +2455,8 @@
               <w:rPr>
                 <w:lang w:val="en-US"/>
               </w:rPr>
-              <w:t>/</w:t>
-            </w:r>
-            <w:proofErr w:type="spellStart"/>
-            <w:r>
-              <w:rPr>
-                <w:lang w:val="en-US"/>
-              </w:rPr>
-              <w:t>kyselyt</w:t>
-            </w:r>
-            <w:proofErr w:type="spellEnd"/>
-            <w:r>
-              <w:rPr>
-                <w:lang w:val="en-US"/>
-              </w:rPr>
-              <w:t>/</w:t>
-            </w:r>
-            <w:proofErr w:type="spellStart"/>
-            <w:r>
-              <w:rPr>
-                <w:lang w:val="en-US"/>
-              </w:rPr>
-              <w:t>lisaaKysely</w:t>
-            </w:r>
-            <w:proofErr w:type="spellEnd"/>
+              <w:t>/kyselyt/lisaaKysely</w:t>
+            </w:r>
           </w:p>
         </w:tc>
         <w:tc>

</xml_diff>